<commit_message>
Corporacion Universitaria Minuto de Dios
</commit_message>
<xml_diff>
--- a/Taller 2/Diagrama de clases/Diagrama de Clases Formulario.docx
+++ b/Taller 2/Diagrama de clases/Diagrama de Clases Formulario.docx
@@ -3,6 +3,8 @@
 <w:document xmlns:wpc="http://schemas.microsoft.com/office/word/2010/wordprocessingCanvas" xmlns:cx="http://schemas.microsoft.com/office/drawing/2014/chartex" xmlns:mc="http://schemas.openxmlformats.org/markup-compatibility/2006" xmlns:o="urn:schemas-microsoft-com:office:office" xmlns:r="http://schemas.openxmlformats.org/officeDocument/2006/relationships" xmlns:m="http://schemas.openxmlformats.org/officeDocument/2006/math" xmlns:v="urn:schemas-microsoft-com:vml" xmlns:wp14="http://schemas.microsoft.com/office/word/2010/wordprocessingDrawing" xmlns:wp="http://schemas.openxmlformats.org/drawingml/2006/wordprocessingDrawing" xmlns:w10="urn:schemas-microsoft-com:office:word" xmlns:w="http://schemas.openxmlformats.org/wordprocessingml/2006/main" xmlns:w14="http://schemas.microsoft.com/office/word/2010/wordml" xmlns:w15="http://schemas.microsoft.com/office/word/2012/wordml" xmlns:w16se="http://schemas.microsoft.com/office/word/2015/wordml/symex" xmlns:wpg="http://schemas.microsoft.com/office/word/2010/wordprocessingGroup" xmlns:wpi="http://schemas.microsoft.com/office/word/2010/wordprocessingInk" xmlns:wne="http://schemas.microsoft.com/office/word/2006/wordml" xmlns:wps="http://schemas.microsoft.com/office/word/2010/wordprocessingShape" mc:Ignorable="w14 w15 w16se wp14">
   <w:body>
     <w:p>
+      <w:bookmarkStart w:id="0" w:name="_GoBack"/>
+      <w:bookmarkEnd w:id="0"/>
       <w:r>
         <w:rPr>
           <w:noProof/>
@@ -10,7 +12,2664 @@
         <mc:AlternateContent>
           <mc:Choice Requires="wps">
             <w:drawing>
-              <wp:anchor distT="0" distB="0" distL="114300" distR="114300" simplePos="0" relativeHeight="251666432" behindDoc="0" locked="0" layoutInCell="1" allowOverlap="1">
+              <wp:anchor distT="0" distB="0" distL="114300" distR="114300" simplePos="0" relativeHeight="251678720" behindDoc="0" locked="0" layoutInCell="1" allowOverlap="1" wp14:anchorId="2455AA83" wp14:editId="057B31BE">
+                <wp:simplePos x="0" y="0"/>
+                <wp:positionH relativeFrom="column">
+                  <wp:posOffset>11429891</wp:posOffset>
+                </wp:positionH>
+                <wp:positionV relativeFrom="paragraph">
+                  <wp:posOffset>4225421</wp:posOffset>
+                </wp:positionV>
+                <wp:extent cx="2270234" cy="1876097"/>
+                <wp:effectExtent l="0" t="0" r="73025" b="86360"/>
+                <wp:wrapNone/>
+                <wp:docPr id="13" name="Conector angular 13"/>
+                <wp:cNvGraphicFramePr/>
+                <a:graphic xmlns:a="http://schemas.openxmlformats.org/drawingml/2006/main">
+                  <a:graphicData uri="http://schemas.microsoft.com/office/word/2010/wordprocessingShape">
+                    <wps:wsp>
+                      <wps:cNvCnPr/>
+                      <wps:spPr>
+                        <a:xfrm>
+                          <a:off x="0" y="0"/>
+                          <a:ext cx="2270234" cy="1876097"/>
+                        </a:xfrm>
+                        <a:prstGeom prst="bentConnector3">
+                          <a:avLst/>
+                        </a:prstGeom>
+                        <a:ln>
+                          <a:tailEnd type="triangle"/>
+                        </a:ln>
+                      </wps:spPr>
+                      <wps:style>
+                        <a:lnRef idx="2">
+                          <a:schemeClr val="accent6"/>
+                        </a:lnRef>
+                        <a:fillRef idx="0">
+                          <a:schemeClr val="accent6"/>
+                        </a:fillRef>
+                        <a:effectRef idx="1">
+                          <a:schemeClr val="accent6"/>
+                        </a:effectRef>
+                        <a:fontRef idx="minor">
+                          <a:schemeClr val="tx1"/>
+                        </a:fontRef>
+                      </wps:style>
+                      <wps:bodyPr/>
+                    </wps:wsp>
+                  </a:graphicData>
+                </a:graphic>
+                <wp14:sizeRelH relativeFrom="margin">
+                  <wp14:pctWidth>0</wp14:pctWidth>
+                </wp14:sizeRelH>
+                <wp14:sizeRelV relativeFrom="margin">
+                  <wp14:pctHeight>0</wp14:pctHeight>
+                </wp14:sizeRelV>
+              </wp:anchor>
+            </w:drawing>
+          </mc:Choice>
+          <mc:Fallback>
+            <w:pict>
+              <v:shapetype w14:anchorId="07048B08" id="_x0000_t34" coordsize="21600,21600" o:spt="34" o:oned="t" adj="10800" path="m,l@0,0@0,21600,21600,21600e" filled="f">
+                <v:stroke joinstyle="miter"/>
+                <v:formulas>
+                  <v:f eqn="val #0"/>
+                </v:formulas>
+                <v:path arrowok="t" fillok="f" o:connecttype="none"/>
+                <v:handles>
+                  <v:h position="#0,center"/>
+                </v:handles>
+                <o:lock v:ext="edit" shapetype="t"/>
+              </v:shapetype>
+              <v:shape id="Conector angular 13" o:spid="_x0000_s1026" type="#_x0000_t34" style="position:absolute;margin-left:900pt;margin-top:332.7pt;width:178.75pt;height:147.7pt;z-index:251678720;visibility:visible;mso-wrap-style:square;mso-width-percent:0;mso-height-percent:0;mso-wrap-distance-left:9pt;mso-wrap-distance-top:0;mso-wrap-distance-right:9pt;mso-wrap-distance-bottom:0;mso-position-horizontal:absolute;mso-position-horizontal-relative:text;mso-position-vertical:absolute;mso-position-vertical-relative:text;mso-width-percent:0;mso-height-percent:0;mso-width-relative:margin;mso-height-relative:margin" o:gfxdata="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" strokecolor="#70ad47 [3209]" strokeweight="1pt">
+                <v:stroke endarrow="block"/>
+              </v:shape>
+            </w:pict>
+          </mc:Fallback>
+        </mc:AlternateContent>
+      </w:r>
+      <w:r>
+        <w:rPr>
+          <w:noProof/>
+        </w:rPr>
+        <mc:AlternateContent>
+          <mc:Choice Requires="wps">
+            <w:drawing>
+              <wp:anchor distT="0" distB="0" distL="114300" distR="114300" simplePos="0" relativeHeight="251676672" behindDoc="0" locked="0" layoutInCell="1" allowOverlap="1" wp14:anchorId="1B0736CB" wp14:editId="7ECDC8D5">
+                <wp:simplePos x="0" y="0"/>
+                <wp:positionH relativeFrom="column">
+                  <wp:posOffset>13684250</wp:posOffset>
+                </wp:positionH>
+                <wp:positionV relativeFrom="paragraph">
+                  <wp:posOffset>3546475</wp:posOffset>
+                </wp:positionV>
+                <wp:extent cx="4086225" cy="5257800"/>
+                <wp:effectExtent l="0" t="0" r="28575" b="19050"/>
+                <wp:wrapNone/>
+                <wp:docPr id="12" name="Rectángulo 12"/>
+                <wp:cNvGraphicFramePr/>
+                <a:graphic xmlns:a="http://schemas.openxmlformats.org/drawingml/2006/main">
+                  <a:graphicData uri="http://schemas.microsoft.com/office/word/2010/wordprocessingShape">
+                    <wps:wsp>
+                      <wps:cNvSpPr/>
+                      <wps:spPr>
+                        <a:xfrm>
+                          <a:off x="0" y="0"/>
+                          <a:ext cx="4086225" cy="5257800"/>
+                        </a:xfrm>
+                        <a:prstGeom prst="rect">
+                          <a:avLst/>
+                        </a:prstGeom>
+                        <a:solidFill>
+                          <a:sysClr val="window" lastClr="FFFFFF"/>
+                        </a:solidFill>
+                        <a:ln w="12700" cap="flat" cmpd="sng" algn="ctr">
+                          <a:solidFill>
+                            <a:srgbClr val="70AD47"/>
+                          </a:solidFill>
+                          <a:prstDash val="solid"/>
+                          <a:miter lim="800000"/>
+                        </a:ln>
+                        <a:effectLst/>
+                      </wps:spPr>
+                      <wps:txbx>
+                        <w:txbxContent>
+                          <w:p>
+                            <w:pPr>
+                              <w:rPr>
+                                <w:lang w:val="es-ES"/>
+                              </w:rPr>
+                            </w:pPr>
+                            <w:r>
+                              <w:rPr>
+                                <w:lang w:val="es-ES"/>
+                              </w:rPr>
+                              <w:t xml:space="preserve">`Nombre` </w:t>
+                            </w:r>
+                            <w:proofErr w:type="spellStart"/>
+                            <w:r>
+                              <w:rPr>
+                                <w:lang w:val="es-ES"/>
+                              </w:rPr>
+                              <w:t>varchar</w:t>
+                            </w:r>
+                            <w:proofErr w:type="spellEnd"/>
+                            <w:r>
+                              <w:rPr>
+                                <w:lang w:val="es-ES"/>
+                              </w:rPr>
+                              <w:t xml:space="preserve"> </w:t>
+                            </w:r>
+                          </w:p>
+                          <w:p>
+                            <w:pPr>
+                              <w:rPr>
+                                <w:lang w:val="es-ES"/>
+                              </w:rPr>
+                            </w:pPr>
+                            <w:r>
+                              <w:rPr>
+                                <w:lang w:val="es-ES"/>
+                              </w:rPr>
+                              <w:t xml:space="preserve">  `Apellido` </w:t>
+                            </w:r>
+                            <w:proofErr w:type="spellStart"/>
+                            <w:r>
+                              <w:rPr>
+                                <w:lang w:val="es-ES"/>
+                              </w:rPr>
+                              <w:t>varchar</w:t>
+                            </w:r>
+                            <w:proofErr w:type="spellEnd"/>
+                          </w:p>
+                          <w:p>
+                            <w:pPr>
+                              <w:rPr>
+                                <w:lang w:val="es-ES"/>
+                              </w:rPr>
+                            </w:pPr>
+                            <w:r>
+                              <w:rPr>
+                                <w:lang w:val="es-ES"/>
+                              </w:rPr>
+                              <w:t xml:space="preserve">  `Correo` </w:t>
+                            </w:r>
+                            <w:proofErr w:type="spellStart"/>
+                            <w:r>
+                              <w:rPr>
+                                <w:lang w:val="es-ES"/>
+                              </w:rPr>
+                              <w:t>varchar</w:t>
+                            </w:r>
+                            <w:proofErr w:type="spellEnd"/>
+                          </w:p>
+                          <w:p>
+                            <w:pPr>
+                              <w:rPr>
+                                <w:lang w:val="es-ES"/>
+                              </w:rPr>
+                            </w:pPr>
+                            <w:r>
+                              <w:rPr>
+                                <w:lang w:val="es-ES"/>
+                              </w:rPr>
+                              <w:t xml:space="preserve">  `Tarjeta` </w:t>
+                            </w:r>
+                            <w:proofErr w:type="spellStart"/>
+                            <w:r>
+                              <w:rPr>
+                                <w:lang w:val="es-ES"/>
+                              </w:rPr>
+                              <w:t>int</w:t>
+                            </w:r>
+                            <w:proofErr w:type="spellEnd"/>
+                          </w:p>
+                          <w:p>
+                            <w:pPr>
+                              <w:rPr>
+                                <w:lang w:val="es-ES"/>
+                              </w:rPr>
+                            </w:pPr>
+                            <w:r>
+                              <w:rPr>
+                                <w:lang w:val="es-ES"/>
+                              </w:rPr>
+                              <w:t xml:space="preserve">  `Franquicia` </w:t>
+                            </w:r>
+                            <w:proofErr w:type="spellStart"/>
+                            <w:r>
+                              <w:rPr>
+                                <w:lang w:val="es-ES"/>
+                              </w:rPr>
+                              <w:t>int</w:t>
+                            </w:r>
+                            <w:proofErr w:type="spellEnd"/>
+                          </w:p>
+                          <w:p>
+                            <w:pPr>
+                              <w:rPr>
+                                <w:lang w:val="es-ES"/>
+                              </w:rPr>
+                            </w:pPr>
+                            <w:r>
+                              <w:rPr>
+                                <w:lang w:val="es-ES"/>
+                              </w:rPr>
+                              <w:t xml:space="preserve">  `Titular` </w:t>
+                            </w:r>
+                            <w:proofErr w:type="spellStart"/>
+                            <w:r>
+                              <w:rPr>
+                                <w:lang w:val="es-ES"/>
+                              </w:rPr>
+                              <w:t>varchar</w:t>
+                            </w:r>
+                            <w:proofErr w:type="spellEnd"/>
+                          </w:p>
+                          <w:p>
+                            <w:pPr>
+                              <w:rPr>
+                                <w:lang w:val="es-ES"/>
+                              </w:rPr>
+                            </w:pPr>
+                            <w:r>
+                              <w:rPr>
+                                <w:lang w:val="es-ES"/>
+                              </w:rPr>
+                              <w:t xml:space="preserve">  `</w:t>
+                            </w:r>
+                            <w:proofErr w:type="spellStart"/>
+                            <w:r>
+                              <w:rPr>
+                                <w:lang w:val="es-ES"/>
+                              </w:rPr>
+                              <w:t>tarjeta_numbero</w:t>
+                            </w:r>
+                            <w:proofErr w:type="spellEnd"/>
+                            <w:r>
+                              <w:rPr>
+                                <w:lang w:val="es-ES"/>
+                              </w:rPr>
+                              <w:t xml:space="preserve">` </w:t>
+                            </w:r>
+                            <w:proofErr w:type="spellStart"/>
+                            <w:r>
+                              <w:rPr>
+                                <w:lang w:val="es-ES"/>
+                              </w:rPr>
+                              <w:t>int</w:t>
+                            </w:r>
+                            <w:proofErr w:type="spellEnd"/>
+                          </w:p>
+                          <w:p>
+                            <w:pPr>
+                              <w:rPr>
+                                <w:lang w:val="es-ES"/>
+                              </w:rPr>
+                            </w:pPr>
+                            <w:r>
+                              <w:rPr>
+                                <w:lang w:val="es-ES"/>
+                              </w:rPr>
+                              <w:t xml:space="preserve">  `años` </w:t>
+                            </w:r>
+                            <w:proofErr w:type="spellStart"/>
+                            <w:r>
+                              <w:rPr>
+                                <w:lang w:val="es-ES"/>
+                              </w:rPr>
+                              <w:t>varchar</w:t>
+                            </w:r>
+                            <w:proofErr w:type="spellEnd"/>
+                          </w:p>
+                          <w:p>
+                            <w:pPr>
+                              <w:rPr>
+                                <w:lang w:val="es-ES"/>
+                              </w:rPr>
+                            </w:pPr>
+                            <w:r>
+                              <w:rPr>
+                                <w:lang w:val="es-ES"/>
+                              </w:rPr>
+                              <w:t xml:space="preserve">  `</w:t>
+                            </w:r>
+                            <w:proofErr w:type="spellStart"/>
+                            <w:r>
+                              <w:rPr>
+                                <w:lang w:val="es-ES"/>
+                              </w:rPr>
+                              <w:t>mesc</w:t>
+                            </w:r>
+                            <w:proofErr w:type="spellEnd"/>
+                            <w:r>
+                              <w:rPr>
+                                <w:lang w:val="es-ES"/>
+                              </w:rPr>
+                              <w:t xml:space="preserve">` </w:t>
+                            </w:r>
+                            <w:proofErr w:type="spellStart"/>
+                            <w:r>
+                              <w:rPr>
+                                <w:lang w:val="es-ES"/>
+                              </w:rPr>
+                              <w:t>varchar</w:t>
+                            </w:r>
+                            <w:proofErr w:type="spellEnd"/>
+                          </w:p>
+                          <w:p>
+                            <w:pPr>
+                              <w:rPr>
+                                <w:lang w:val="es-ES"/>
+                              </w:rPr>
+                            </w:pPr>
+                            <w:r>
+                              <w:rPr>
+                                <w:lang w:val="es-ES"/>
+                              </w:rPr>
+                              <w:t xml:space="preserve">  `Nombre_1` </w:t>
+                            </w:r>
+                            <w:proofErr w:type="spellStart"/>
+                            <w:r>
+                              <w:rPr>
+                                <w:lang w:val="es-ES"/>
+                              </w:rPr>
+                              <w:t>varchar</w:t>
+                            </w:r>
+                            <w:proofErr w:type="spellEnd"/>
+                            <w:r>
+                              <w:rPr>
+                                <w:lang w:val="es-ES"/>
+                              </w:rPr>
+                              <w:t>,</w:t>
+                            </w:r>
+                          </w:p>
+                          <w:p>
+                            <w:pPr>
+                              <w:rPr>
+                                <w:lang w:val="es-ES"/>
+                              </w:rPr>
+                            </w:pPr>
+                            <w:r>
+                              <w:rPr>
+                                <w:lang w:val="es-ES"/>
+                              </w:rPr>
+                              <w:t xml:space="preserve">  `</w:t>
+                            </w:r>
+                            <w:proofErr w:type="spellStart"/>
+                            <w:r>
+                              <w:rPr>
+                                <w:lang w:val="es-ES"/>
+                              </w:rPr>
+                              <w:t>telefono</w:t>
+                            </w:r>
+                            <w:proofErr w:type="spellEnd"/>
+                            <w:r>
+                              <w:rPr>
+                                <w:lang w:val="es-ES"/>
+                              </w:rPr>
+                              <w:t xml:space="preserve">` </w:t>
+                            </w:r>
+                            <w:proofErr w:type="spellStart"/>
+                            <w:r>
+                              <w:rPr>
+                                <w:lang w:val="es-ES"/>
+                              </w:rPr>
+                              <w:t>int</w:t>
+                            </w:r>
+                            <w:proofErr w:type="spellEnd"/>
+                          </w:p>
+                          <w:p>
+                            <w:pPr>
+                              <w:rPr>
+                                <w:lang w:val="es-ES"/>
+                              </w:rPr>
+                            </w:pPr>
+                            <w:r>
+                              <w:rPr>
+                                <w:lang w:val="es-ES"/>
+                              </w:rPr>
+                              <w:t xml:space="preserve">  `Dirección` </w:t>
+                            </w:r>
+                            <w:proofErr w:type="spellStart"/>
+                            <w:r>
+                              <w:rPr>
+                                <w:lang w:val="es-ES"/>
+                              </w:rPr>
+                              <w:t>varchar</w:t>
+                            </w:r>
+                            <w:proofErr w:type="spellEnd"/>
+                          </w:p>
+                          <w:p>
+                            <w:pPr>
+                              <w:rPr>
+                                <w:lang w:val="es-ES"/>
+                              </w:rPr>
+                            </w:pPr>
+                            <w:r>
+                              <w:rPr>
+                                <w:lang w:val="es-ES"/>
+                              </w:rPr>
+                              <w:t xml:space="preserve">  `Localidad` </w:t>
+                            </w:r>
+                            <w:proofErr w:type="spellStart"/>
+                            <w:r>
+                              <w:rPr>
+                                <w:lang w:val="es-ES"/>
+                              </w:rPr>
+                              <w:t>varchar</w:t>
+                            </w:r>
+                            <w:proofErr w:type="spellEnd"/>
+                          </w:p>
+                          <w:p>
+                            <w:pPr>
+                              <w:rPr>
+                                <w:lang w:val="es-ES"/>
+                              </w:rPr>
+                            </w:pPr>
+                            <w:r>
+                              <w:rPr>
+                                <w:lang w:val="es-ES"/>
+                              </w:rPr>
+                              <w:t xml:space="preserve">  `ciudad` </w:t>
+                            </w:r>
+                            <w:proofErr w:type="spellStart"/>
+                            <w:r>
+                              <w:rPr>
+                                <w:lang w:val="es-ES"/>
+                              </w:rPr>
+                              <w:t>varchar</w:t>
+                            </w:r>
+                            <w:proofErr w:type="spellEnd"/>
+                          </w:p>
+                          <w:p>
+                            <w:pPr>
+                              <w:rPr>
+                                <w:lang w:val="es-ES"/>
+                              </w:rPr>
+                            </w:pPr>
+                            <w:r>
+                              <w:rPr>
+                                <w:lang w:val="es-ES"/>
+                              </w:rPr>
+                              <w:t xml:space="preserve">  `País` </w:t>
+                            </w:r>
+                            <w:proofErr w:type="spellStart"/>
+                            <w:r>
+                              <w:rPr>
+                                <w:lang w:val="es-ES"/>
+                              </w:rPr>
+                              <w:t>varchar</w:t>
+                            </w:r>
+                            <w:proofErr w:type="spellEnd"/>
+                          </w:p>
+                          <w:p>
+                            <w:pPr>
+                              <w:rPr>
+                                <w:lang w:val="es-ES"/>
+                              </w:rPr>
+                            </w:pPr>
+                            <w:r>
+                              <w:rPr>
+                                <w:lang w:val="es-ES"/>
+                              </w:rPr>
+                              <w:t xml:space="preserve">  `</w:t>
+                            </w:r>
+                            <w:proofErr w:type="spellStart"/>
+                            <w:r>
+                              <w:rPr>
+                                <w:lang w:val="es-ES"/>
+                              </w:rPr>
+                              <w:t>textarea</w:t>
+                            </w:r>
+                            <w:proofErr w:type="spellEnd"/>
+                            <w:r>
+                              <w:rPr>
+                                <w:lang w:val="es-ES"/>
+                              </w:rPr>
+                              <w:t xml:space="preserve">` </w:t>
+                            </w:r>
+                            <w:proofErr w:type="spellStart"/>
+                            <w:r>
+                              <w:rPr>
+                                <w:lang w:val="es-ES"/>
+                              </w:rPr>
+                              <w:t>text</w:t>
+                            </w:r>
+                            <w:proofErr w:type="spellEnd"/>
+                          </w:p>
+                          <w:p>
+                            <w:pPr>
+                              <w:jc w:val="center"/>
+                              <w:rPr>
+                                <w:lang w:val="es-ES"/>
+                              </w:rPr>
+                            </w:pPr>
+                          </w:p>
+                        </w:txbxContent>
+                      </wps:txbx>
+                      <wps:bodyPr rot="0" spcFirstLastPara="0" vertOverflow="overflow" horzOverflow="overflow" vert="horz" wrap="square" lIns="91440" tIns="45720" rIns="91440" bIns="45720" numCol="1" spcCol="0" rtlCol="0" fromWordArt="0" anchor="ctr" anchorCtr="0" forceAA="0" compatLnSpc="1">
+                        <a:prstTxWarp prst="textNoShape">
+                          <a:avLst/>
+                        </a:prstTxWarp>
+                        <a:noAutofit/>
+                      </wps:bodyPr>
+                    </wps:wsp>
+                  </a:graphicData>
+                </a:graphic>
+                <wp14:sizeRelH relativeFrom="margin">
+                  <wp14:pctWidth>0</wp14:pctWidth>
+                </wp14:sizeRelH>
+                <wp14:sizeRelV relativeFrom="margin">
+                  <wp14:pctHeight>0</wp14:pctHeight>
+                </wp14:sizeRelV>
+              </wp:anchor>
+            </w:drawing>
+          </mc:Choice>
+          <mc:Fallback>
+            <w:pict>
+              <v:rect w14:anchorId="1B0736CB" id="Rectángulo 12" o:spid="_x0000_s1026" style="position:absolute;margin-left:1077.5pt;margin-top:279.25pt;width:321.75pt;height:414pt;z-index:251676672;visibility:visible;mso-wrap-style:square;mso-width-percent:0;mso-height-percent:0;mso-wrap-distance-left:9pt;mso-wrap-distance-top:0;mso-wrap-distance-right:9pt;mso-wrap-distance-bottom:0;mso-position-horizontal:absolute;mso-position-horizontal-relative:text;mso-position-vertical:absolute;mso-position-vertical-relative:text;mso-width-percent:0;mso-height-percent:0;mso-width-relative:margin;mso-height-relative:margin;v-text-anchor:middle" o:gfxdata="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" fillcolor="window" strokecolor="#70ad47" strokeweight="1pt">
+                <v:textbox>
+                  <w:txbxContent>
+                    <w:p>
+                      <w:pPr>
+                        <w:rPr>
+                          <w:lang w:val="es-ES"/>
+                        </w:rPr>
+                      </w:pPr>
+                      <w:r>
+                        <w:rPr>
+                          <w:lang w:val="es-ES"/>
+                        </w:rPr>
+                        <w:t xml:space="preserve">`Nombre` </w:t>
+                      </w:r>
+                      <w:proofErr w:type="spellStart"/>
+                      <w:r>
+                        <w:rPr>
+                          <w:lang w:val="es-ES"/>
+                        </w:rPr>
+                        <w:t>varchar</w:t>
+                      </w:r>
+                      <w:proofErr w:type="spellEnd"/>
+                      <w:r>
+                        <w:rPr>
+                          <w:lang w:val="es-ES"/>
+                        </w:rPr>
+                        <w:t xml:space="preserve"> </w:t>
+                      </w:r>
+                    </w:p>
+                    <w:p>
+                      <w:pPr>
+                        <w:rPr>
+                          <w:lang w:val="es-ES"/>
+                        </w:rPr>
+                      </w:pPr>
+                      <w:r>
+                        <w:rPr>
+                          <w:lang w:val="es-ES"/>
+                        </w:rPr>
+                        <w:t xml:space="preserve">  `Apellido` </w:t>
+                      </w:r>
+                      <w:proofErr w:type="spellStart"/>
+                      <w:r>
+                        <w:rPr>
+                          <w:lang w:val="es-ES"/>
+                        </w:rPr>
+                        <w:t>varchar</w:t>
+                      </w:r>
+                      <w:proofErr w:type="spellEnd"/>
+                    </w:p>
+                    <w:p>
+                      <w:pPr>
+                        <w:rPr>
+                          <w:lang w:val="es-ES"/>
+                        </w:rPr>
+                      </w:pPr>
+                      <w:r>
+                        <w:rPr>
+                          <w:lang w:val="es-ES"/>
+                        </w:rPr>
+                        <w:t xml:space="preserve">  `Correo` </w:t>
+                      </w:r>
+                      <w:proofErr w:type="spellStart"/>
+                      <w:r>
+                        <w:rPr>
+                          <w:lang w:val="es-ES"/>
+                        </w:rPr>
+                        <w:t>varchar</w:t>
+                      </w:r>
+                      <w:proofErr w:type="spellEnd"/>
+                    </w:p>
+                    <w:p>
+                      <w:pPr>
+                        <w:rPr>
+                          <w:lang w:val="es-ES"/>
+                        </w:rPr>
+                      </w:pPr>
+                      <w:r>
+                        <w:rPr>
+                          <w:lang w:val="es-ES"/>
+                        </w:rPr>
+                        <w:t xml:space="preserve">  `Tarjeta` </w:t>
+                      </w:r>
+                      <w:proofErr w:type="spellStart"/>
+                      <w:r>
+                        <w:rPr>
+                          <w:lang w:val="es-ES"/>
+                        </w:rPr>
+                        <w:t>int</w:t>
+                      </w:r>
+                      <w:proofErr w:type="spellEnd"/>
+                    </w:p>
+                    <w:p>
+                      <w:pPr>
+                        <w:rPr>
+                          <w:lang w:val="es-ES"/>
+                        </w:rPr>
+                      </w:pPr>
+                      <w:r>
+                        <w:rPr>
+                          <w:lang w:val="es-ES"/>
+                        </w:rPr>
+                        <w:t xml:space="preserve">  `Franquicia` </w:t>
+                      </w:r>
+                      <w:proofErr w:type="spellStart"/>
+                      <w:r>
+                        <w:rPr>
+                          <w:lang w:val="es-ES"/>
+                        </w:rPr>
+                        <w:t>int</w:t>
+                      </w:r>
+                      <w:proofErr w:type="spellEnd"/>
+                    </w:p>
+                    <w:p>
+                      <w:pPr>
+                        <w:rPr>
+                          <w:lang w:val="es-ES"/>
+                        </w:rPr>
+                      </w:pPr>
+                      <w:r>
+                        <w:rPr>
+                          <w:lang w:val="es-ES"/>
+                        </w:rPr>
+                        <w:t xml:space="preserve">  `Titular` </w:t>
+                      </w:r>
+                      <w:proofErr w:type="spellStart"/>
+                      <w:r>
+                        <w:rPr>
+                          <w:lang w:val="es-ES"/>
+                        </w:rPr>
+                        <w:t>varchar</w:t>
+                      </w:r>
+                      <w:proofErr w:type="spellEnd"/>
+                    </w:p>
+                    <w:p>
+                      <w:pPr>
+                        <w:rPr>
+                          <w:lang w:val="es-ES"/>
+                        </w:rPr>
+                      </w:pPr>
+                      <w:r>
+                        <w:rPr>
+                          <w:lang w:val="es-ES"/>
+                        </w:rPr>
+                        <w:t xml:space="preserve">  `</w:t>
+                      </w:r>
+                      <w:proofErr w:type="spellStart"/>
+                      <w:r>
+                        <w:rPr>
+                          <w:lang w:val="es-ES"/>
+                        </w:rPr>
+                        <w:t>tarjeta_numbero</w:t>
+                      </w:r>
+                      <w:proofErr w:type="spellEnd"/>
+                      <w:r>
+                        <w:rPr>
+                          <w:lang w:val="es-ES"/>
+                        </w:rPr>
+                        <w:t xml:space="preserve">` </w:t>
+                      </w:r>
+                      <w:proofErr w:type="spellStart"/>
+                      <w:r>
+                        <w:rPr>
+                          <w:lang w:val="es-ES"/>
+                        </w:rPr>
+                        <w:t>int</w:t>
+                      </w:r>
+                      <w:proofErr w:type="spellEnd"/>
+                    </w:p>
+                    <w:p>
+                      <w:pPr>
+                        <w:rPr>
+                          <w:lang w:val="es-ES"/>
+                        </w:rPr>
+                      </w:pPr>
+                      <w:r>
+                        <w:rPr>
+                          <w:lang w:val="es-ES"/>
+                        </w:rPr>
+                        <w:t xml:space="preserve">  `años` </w:t>
+                      </w:r>
+                      <w:proofErr w:type="spellStart"/>
+                      <w:r>
+                        <w:rPr>
+                          <w:lang w:val="es-ES"/>
+                        </w:rPr>
+                        <w:t>varchar</w:t>
+                      </w:r>
+                      <w:proofErr w:type="spellEnd"/>
+                    </w:p>
+                    <w:p>
+                      <w:pPr>
+                        <w:rPr>
+                          <w:lang w:val="es-ES"/>
+                        </w:rPr>
+                      </w:pPr>
+                      <w:r>
+                        <w:rPr>
+                          <w:lang w:val="es-ES"/>
+                        </w:rPr>
+                        <w:t xml:space="preserve">  `</w:t>
+                      </w:r>
+                      <w:proofErr w:type="spellStart"/>
+                      <w:r>
+                        <w:rPr>
+                          <w:lang w:val="es-ES"/>
+                        </w:rPr>
+                        <w:t>mesc</w:t>
+                      </w:r>
+                      <w:proofErr w:type="spellEnd"/>
+                      <w:r>
+                        <w:rPr>
+                          <w:lang w:val="es-ES"/>
+                        </w:rPr>
+                        <w:t xml:space="preserve">` </w:t>
+                      </w:r>
+                      <w:proofErr w:type="spellStart"/>
+                      <w:r>
+                        <w:rPr>
+                          <w:lang w:val="es-ES"/>
+                        </w:rPr>
+                        <w:t>varchar</w:t>
+                      </w:r>
+                      <w:proofErr w:type="spellEnd"/>
+                    </w:p>
+                    <w:p>
+                      <w:pPr>
+                        <w:rPr>
+                          <w:lang w:val="es-ES"/>
+                        </w:rPr>
+                      </w:pPr>
+                      <w:r>
+                        <w:rPr>
+                          <w:lang w:val="es-ES"/>
+                        </w:rPr>
+                        <w:t xml:space="preserve">  `Nombre_1` </w:t>
+                      </w:r>
+                      <w:proofErr w:type="spellStart"/>
+                      <w:r>
+                        <w:rPr>
+                          <w:lang w:val="es-ES"/>
+                        </w:rPr>
+                        <w:t>varchar</w:t>
+                      </w:r>
+                      <w:proofErr w:type="spellEnd"/>
+                      <w:r>
+                        <w:rPr>
+                          <w:lang w:val="es-ES"/>
+                        </w:rPr>
+                        <w:t>,</w:t>
+                      </w:r>
+                    </w:p>
+                    <w:p>
+                      <w:pPr>
+                        <w:rPr>
+                          <w:lang w:val="es-ES"/>
+                        </w:rPr>
+                      </w:pPr>
+                      <w:r>
+                        <w:rPr>
+                          <w:lang w:val="es-ES"/>
+                        </w:rPr>
+                        <w:t xml:space="preserve">  `</w:t>
+                      </w:r>
+                      <w:proofErr w:type="spellStart"/>
+                      <w:r>
+                        <w:rPr>
+                          <w:lang w:val="es-ES"/>
+                        </w:rPr>
+                        <w:t>telefono</w:t>
+                      </w:r>
+                      <w:proofErr w:type="spellEnd"/>
+                      <w:r>
+                        <w:rPr>
+                          <w:lang w:val="es-ES"/>
+                        </w:rPr>
+                        <w:t xml:space="preserve">` </w:t>
+                      </w:r>
+                      <w:proofErr w:type="spellStart"/>
+                      <w:r>
+                        <w:rPr>
+                          <w:lang w:val="es-ES"/>
+                        </w:rPr>
+                        <w:t>int</w:t>
+                      </w:r>
+                      <w:proofErr w:type="spellEnd"/>
+                    </w:p>
+                    <w:p>
+                      <w:pPr>
+                        <w:rPr>
+                          <w:lang w:val="es-ES"/>
+                        </w:rPr>
+                      </w:pPr>
+                      <w:r>
+                        <w:rPr>
+                          <w:lang w:val="es-ES"/>
+                        </w:rPr>
+                        <w:t xml:space="preserve">  `Dirección` </w:t>
+                      </w:r>
+                      <w:proofErr w:type="spellStart"/>
+                      <w:r>
+                        <w:rPr>
+                          <w:lang w:val="es-ES"/>
+                        </w:rPr>
+                        <w:t>varchar</w:t>
+                      </w:r>
+                      <w:proofErr w:type="spellEnd"/>
+                    </w:p>
+                    <w:p>
+                      <w:pPr>
+                        <w:rPr>
+                          <w:lang w:val="es-ES"/>
+                        </w:rPr>
+                      </w:pPr>
+                      <w:r>
+                        <w:rPr>
+                          <w:lang w:val="es-ES"/>
+                        </w:rPr>
+                        <w:t xml:space="preserve">  `Localidad` </w:t>
+                      </w:r>
+                      <w:proofErr w:type="spellStart"/>
+                      <w:r>
+                        <w:rPr>
+                          <w:lang w:val="es-ES"/>
+                        </w:rPr>
+                        <w:t>varchar</w:t>
+                      </w:r>
+                      <w:proofErr w:type="spellEnd"/>
+                    </w:p>
+                    <w:p>
+                      <w:pPr>
+                        <w:rPr>
+                          <w:lang w:val="es-ES"/>
+                        </w:rPr>
+                      </w:pPr>
+                      <w:r>
+                        <w:rPr>
+                          <w:lang w:val="es-ES"/>
+                        </w:rPr>
+                        <w:t xml:space="preserve">  `ciudad` </w:t>
+                      </w:r>
+                      <w:proofErr w:type="spellStart"/>
+                      <w:r>
+                        <w:rPr>
+                          <w:lang w:val="es-ES"/>
+                        </w:rPr>
+                        <w:t>varchar</w:t>
+                      </w:r>
+                      <w:proofErr w:type="spellEnd"/>
+                    </w:p>
+                    <w:p>
+                      <w:pPr>
+                        <w:rPr>
+                          <w:lang w:val="es-ES"/>
+                        </w:rPr>
+                      </w:pPr>
+                      <w:r>
+                        <w:rPr>
+                          <w:lang w:val="es-ES"/>
+                        </w:rPr>
+                        <w:t xml:space="preserve">  `País` </w:t>
+                      </w:r>
+                      <w:proofErr w:type="spellStart"/>
+                      <w:r>
+                        <w:rPr>
+                          <w:lang w:val="es-ES"/>
+                        </w:rPr>
+                        <w:t>varchar</w:t>
+                      </w:r>
+                      <w:proofErr w:type="spellEnd"/>
+                    </w:p>
+                    <w:p>
+                      <w:pPr>
+                        <w:rPr>
+                          <w:lang w:val="es-ES"/>
+                        </w:rPr>
+                      </w:pPr>
+                      <w:r>
+                        <w:rPr>
+                          <w:lang w:val="es-ES"/>
+                        </w:rPr>
+                        <w:t xml:space="preserve">  `</w:t>
+                      </w:r>
+                      <w:proofErr w:type="spellStart"/>
+                      <w:r>
+                        <w:rPr>
+                          <w:lang w:val="es-ES"/>
+                        </w:rPr>
+                        <w:t>textarea</w:t>
+                      </w:r>
+                      <w:proofErr w:type="spellEnd"/>
+                      <w:r>
+                        <w:rPr>
+                          <w:lang w:val="es-ES"/>
+                        </w:rPr>
+                        <w:t xml:space="preserve">` </w:t>
+                      </w:r>
+                      <w:proofErr w:type="spellStart"/>
+                      <w:r>
+                        <w:rPr>
+                          <w:lang w:val="es-ES"/>
+                        </w:rPr>
+                        <w:t>text</w:t>
+                      </w:r>
+                      <w:proofErr w:type="spellEnd"/>
+                    </w:p>
+                    <w:p>
+                      <w:pPr>
+                        <w:jc w:val="center"/>
+                        <w:rPr>
+                          <w:lang w:val="es-ES"/>
+                        </w:rPr>
+                      </w:pPr>
+                    </w:p>
+                  </w:txbxContent>
+                </v:textbox>
+              </v:rect>
+            </w:pict>
+          </mc:Fallback>
+        </mc:AlternateContent>
+      </w:r>
+      <w:r>
+        <w:rPr>
+          <w:noProof/>
+        </w:rPr>
+        <mc:AlternateContent>
+          <mc:Choice Requires="wps">
+            <w:drawing>
+              <wp:anchor distT="0" distB="0" distL="114300" distR="114300" simplePos="0" relativeHeight="251674624" behindDoc="0" locked="0" layoutInCell="1" allowOverlap="1" wp14:anchorId="3E3D8539" wp14:editId="592CAFA0">
+                <wp:simplePos x="0" y="0"/>
+                <wp:positionH relativeFrom="column">
+                  <wp:posOffset>13684250</wp:posOffset>
+                </wp:positionH>
+                <wp:positionV relativeFrom="paragraph">
+                  <wp:posOffset>2868295</wp:posOffset>
+                </wp:positionV>
+                <wp:extent cx="4095750" cy="676275"/>
+                <wp:effectExtent l="0" t="0" r="19050" b="28575"/>
+                <wp:wrapNone/>
+                <wp:docPr id="11" name="Rectángulo 11"/>
+                <wp:cNvGraphicFramePr/>
+                <a:graphic xmlns:a="http://schemas.openxmlformats.org/drawingml/2006/main">
+                  <a:graphicData uri="http://schemas.microsoft.com/office/word/2010/wordprocessingShape">
+                    <wps:wsp>
+                      <wps:cNvSpPr/>
+                      <wps:spPr>
+                        <a:xfrm>
+                          <a:off x="0" y="0"/>
+                          <a:ext cx="4095750" cy="676275"/>
+                        </a:xfrm>
+                        <a:prstGeom prst="rect">
+                          <a:avLst/>
+                        </a:prstGeom>
+                        <a:solidFill>
+                          <a:sysClr val="window" lastClr="FFFFFF"/>
+                        </a:solidFill>
+                        <a:ln w="12700" cap="flat" cmpd="sng" algn="ctr">
+                          <a:solidFill>
+                            <a:srgbClr val="70AD47"/>
+                          </a:solidFill>
+                          <a:prstDash val="solid"/>
+                          <a:miter lim="800000"/>
+                        </a:ln>
+                        <a:effectLst/>
+                      </wps:spPr>
+                      <wps:txbx>
+                        <w:txbxContent>
+                          <w:p>
+                            <w:pPr>
+                              <w:jc w:val="center"/>
+                              <w:rPr>
+                                <w:sz w:val="72"/>
+                                <w:lang w:val="es-ES"/>
+                                <w14:reflection w14:blurRad="6350" w14:stA="53000" w14:stPos="0" w14:endA="300" w14:endPos="35500" w14:dist="0" w14:dir="5400000" w14:fadeDir="5400000" w14:sx="100000" w14:sy="-90000" w14:kx="0" w14:ky="0" w14:algn="bl"/>
+                                <w14:textOutline w14:w="0" w14:cap="flat" w14:cmpd="sng" w14:algn="ctr">
+                                  <w14:noFill/>
+                                  <w14:prstDash w14:val="solid"/>
+                                  <w14:round/>
+                                </w14:textOutline>
+                                <w14:textFill>
+                                  <w14:gradFill>
+                                    <w14:gsLst>
+                                      <w14:gs w14:pos="0">
+                                        <w14:schemeClr w14:val="accent5">
+                                          <w14:lumMod w14:val="50000"/>
+                                        </w14:schemeClr>
+                                      </w14:gs>
+                                      <w14:gs w14:pos="50000">
+                                        <w14:schemeClr w14:val="accent5"/>
+                                      </w14:gs>
+                                      <w14:gs w14:pos="100000">
+                                        <w14:schemeClr w14:val="accent5">
+                                          <w14:lumMod w14:val="60000"/>
+                                          <w14:lumOff w14:val="40000"/>
+                                        </w14:schemeClr>
+                                      </w14:gs>
+                                    </w14:gsLst>
+                                    <w14:lin w14:ang="5400000" w14:scaled="0"/>
+                                  </w14:gradFill>
+                                </w14:textFill>
+                              </w:rPr>
+                            </w:pPr>
+                            <w:r>
+                              <w:rPr>
+                                <w:sz w:val="72"/>
+                                <w:lang w:val="es-ES"/>
+                                <w14:reflection w14:blurRad="6350" w14:stA="53000" w14:stPos="0" w14:endA="300" w14:endPos="35500" w14:dist="0" w14:dir="5400000" w14:fadeDir="5400000" w14:sx="100000" w14:sy="-90000" w14:kx="0" w14:ky="0" w14:algn="bl"/>
+                                <w14:textOutline w14:w="0" w14:cap="flat" w14:cmpd="sng" w14:algn="ctr">
+                                  <w14:noFill/>
+                                  <w14:prstDash w14:val="solid"/>
+                                  <w14:round/>
+                                </w14:textOutline>
+                                <w14:textFill>
+                                  <w14:gradFill>
+                                    <w14:gsLst>
+                                      <w14:gs w14:pos="0">
+                                        <w14:schemeClr w14:val="accent5">
+                                          <w14:lumMod w14:val="50000"/>
+                                        </w14:schemeClr>
+                                      </w14:gs>
+                                      <w14:gs w14:pos="50000">
+                                        <w14:schemeClr w14:val="accent5"/>
+                                      </w14:gs>
+                                      <w14:gs w14:pos="100000">
+                                        <w14:schemeClr w14:val="accent5">
+                                          <w14:lumMod w14:val="60000"/>
+                                          <w14:lumOff w14:val="40000"/>
+                                        </w14:schemeClr>
+                                      </w14:gs>
+                                    </w14:gsLst>
+                                    <w14:lin w14:ang="5400000" w14:scaled="0"/>
+                                  </w14:gradFill>
+                                </w14:textFill>
+                              </w:rPr>
+                              <w:t xml:space="preserve">Modificar </w:t>
+                            </w:r>
+                            <w:r>
+                              <w:rPr>
+                                <w:sz w:val="72"/>
+                                <w:lang w:val="es-ES"/>
+                                <w14:reflection w14:blurRad="6350" w14:stA="53000" w14:stPos="0" w14:endA="300" w14:endPos="35500" w14:dist="0" w14:dir="5400000" w14:fadeDir="5400000" w14:sx="100000" w14:sy="-90000" w14:kx="0" w14:ky="0" w14:algn="bl"/>
+                                <w14:textOutline w14:w="0" w14:cap="flat" w14:cmpd="sng" w14:algn="ctr">
+                                  <w14:noFill/>
+                                  <w14:prstDash w14:val="solid"/>
+                                  <w14:round/>
+                                </w14:textOutline>
+                                <w14:textFill>
+                                  <w14:gradFill>
+                                    <w14:gsLst>
+                                      <w14:gs w14:pos="0">
+                                        <w14:schemeClr w14:val="accent5">
+                                          <w14:lumMod w14:val="50000"/>
+                                        </w14:schemeClr>
+                                      </w14:gs>
+                                      <w14:gs w14:pos="50000">
+                                        <w14:schemeClr w14:val="accent5"/>
+                                      </w14:gs>
+                                      <w14:gs w14:pos="100000">
+                                        <w14:schemeClr w14:val="accent5">
+                                          <w14:lumMod w14:val="60000"/>
+                                          <w14:lumOff w14:val="40000"/>
+                                        </w14:schemeClr>
+                                      </w14:gs>
+                                    </w14:gsLst>
+                                    <w14:lin w14:ang="5400000" w14:scaled="0"/>
+                                  </w14:gradFill>
+                                </w14:textFill>
+                              </w:rPr>
+                              <w:t>Datos</w:t>
+                            </w:r>
+                            <w:r>
+                              <w:rPr>
+                                <w:sz w:val="72"/>
+                                <w:lang w:val="es-ES"/>
+                                <w14:reflection w14:blurRad="6350" w14:stA="53000" w14:stPos="0" w14:endA="300" w14:endPos="35500" w14:dist="0" w14:dir="5400000" w14:fadeDir="5400000" w14:sx="100000" w14:sy="-90000" w14:kx="0" w14:ky="0" w14:algn="bl"/>
+                                <w14:textOutline w14:w="0" w14:cap="flat" w14:cmpd="sng" w14:algn="ctr">
+                                  <w14:noFill/>
+                                  <w14:prstDash w14:val="solid"/>
+                                  <w14:round/>
+                                </w14:textOutline>
+                                <w14:textFill>
+                                  <w14:gradFill>
+                                    <w14:gsLst>
+                                      <w14:gs w14:pos="0">
+                                        <w14:schemeClr w14:val="accent5">
+                                          <w14:lumMod w14:val="50000"/>
+                                        </w14:schemeClr>
+                                      </w14:gs>
+                                      <w14:gs w14:pos="50000">
+                                        <w14:schemeClr w14:val="accent5"/>
+                                      </w14:gs>
+                                      <w14:gs w14:pos="100000">
+                                        <w14:schemeClr w14:val="accent5">
+                                          <w14:lumMod w14:val="60000"/>
+                                          <w14:lumOff w14:val="40000"/>
+                                        </w14:schemeClr>
+                                      </w14:gs>
+                                    </w14:gsLst>
+                                    <w14:lin w14:ang="5400000" w14:scaled="0"/>
+                                  </w14:gradFill>
+                                </w14:textFill>
+                              </w:rPr>
+                              <w:t xml:space="preserve"> </w:t>
+                            </w:r>
+                          </w:p>
+                        </w:txbxContent>
+                      </wps:txbx>
+                      <wps:bodyPr rot="0" spcFirstLastPara="0" vertOverflow="overflow" horzOverflow="overflow" vert="horz" wrap="square" lIns="91440" tIns="45720" rIns="91440" bIns="45720" numCol="1" spcCol="0" rtlCol="0" fromWordArt="0" anchor="ctr" anchorCtr="0" forceAA="0" compatLnSpc="1">
+                        <a:prstTxWarp prst="textNoShape">
+                          <a:avLst/>
+                        </a:prstTxWarp>
+                        <a:noAutofit/>
+                      </wps:bodyPr>
+                    </wps:wsp>
+                  </a:graphicData>
+                </a:graphic>
+              </wp:anchor>
+            </w:drawing>
+          </mc:Choice>
+          <mc:Fallback>
+            <w:pict>
+              <v:rect w14:anchorId="3E3D8539" id="Rectángulo 11" o:spid="_x0000_s1027" style="position:absolute;margin-left:1077.5pt;margin-top:225.85pt;width:322.5pt;height:53.25pt;z-index:251674624;visibility:visible;mso-wrap-style:square;mso-wrap-distance-left:9pt;mso-wrap-distance-top:0;mso-wrap-distance-right:9pt;mso-wrap-distance-bottom:0;mso-position-horizontal:absolute;mso-position-horizontal-relative:text;mso-position-vertical:absolute;mso-position-vertical-relative:text;v-text-anchor:middle" o:gfxdata="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" fillcolor="window" strokecolor="#70ad47" strokeweight="1pt">
+                <v:textbox>
+                  <w:txbxContent>
+                    <w:p>
+                      <w:pPr>
+                        <w:jc w:val="center"/>
+                        <w:rPr>
+                          <w:sz w:val="72"/>
+                          <w:lang w:val="es-ES"/>
+                          <w14:reflection w14:blurRad="6350" w14:stA="53000" w14:stPos="0" w14:endA="300" w14:endPos="35500" w14:dist="0" w14:dir="5400000" w14:fadeDir="5400000" w14:sx="100000" w14:sy="-90000" w14:kx="0" w14:ky="0" w14:algn="bl"/>
+                          <w14:textOutline w14:w="0" w14:cap="flat" w14:cmpd="sng" w14:algn="ctr">
+                            <w14:noFill/>
+                            <w14:prstDash w14:val="solid"/>
+                            <w14:round/>
+                          </w14:textOutline>
+                          <w14:textFill>
+                            <w14:gradFill>
+                              <w14:gsLst>
+                                <w14:gs w14:pos="0">
+                                  <w14:schemeClr w14:val="accent5">
+                                    <w14:lumMod w14:val="50000"/>
+                                  </w14:schemeClr>
+                                </w14:gs>
+                                <w14:gs w14:pos="50000">
+                                  <w14:schemeClr w14:val="accent5"/>
+                                </w14:gs>
+                                <w14:gs w14:pos="100000">
+                                  <w14:schemeClr w14:val="accent5">
+                                    <w14:lumMod w14:val="60000"/>
+                                    <w14:lumOff w14:val="40000"/>
+                                  </w14:schemeClr>
+                                </w14:gs>
+                              </w14:gsLst>
+                              <w14:lin w14:ang="5400000" w14:scaled="0"/>
+                            </w14:gradFill>
+                          </w14:textFill>
+                        </w:rPr>
+                      </w:pPr>
+                      <w:r>
+                        <w:rPr>
+                          <w:sz w:val="72"/>
+                          <w:lang w:val="es-ES"/>
+                          <w14:reflection w14:blurRad="6350" w14:stA="53000" w14:stPos="0" w14:endA="300" w14:endPos="35500" w14:dist="0" w14:dir="5400000" w14:fadeDir="5400000" w14:sx="100000" w14:sy="-90000" w14:kx="0" w14:ky="0" w14:algn="bl"/>
+                          <w14:textOutline w14:w="0" w14:cap="flat" w14:cmpd="sng" w14:algn="ctr">
+                            <w14:noFill/>
+                            <w14:prstDash w14:val="solid"/>
+                            <w14:round/>
+                          </w14:textOutline>
+                          <w14:textFill>
+                            <w14:gradFill>
+                              <w14:gsLst>
+                                <w14:gs w14:pos="0">
+                                  <w14:schemeClr w14:val="accent5">
+                                    <w14:lumMod w14:val="50000"/>
+                                  </w14:schemeClr>
+                                </w14:gs>
+                                <w14:gs w14:pos="50000">
+                                  <w14:schemeClr w14:val="accent5"/>
+                                </w14:gs>
+                                <w14:gs w14:pos="100000">
+                                  <w14:schemeClr w14:val="accent5">
+                                    <w14:lumMod w14:val="60000"/>
+                                    <w14:lumOff w14:val="40000"/>
+                                  </w14:schemeClr>
+                                </w14:gs>
+                              </w14:gsLst>
+                              <w14:lin w14:ang="5400000" w14:scaled="0"/>
+                            </w14:gradFill>
+                          </w14:textFill>
+                        </w:rPr>
+                        <w:t xml:space="preserve">Modificar </w:t>
+                      </w:r>
+                      <w:r>
+                        <w:rPr>
+                          <w:sz w:val="72"/>
+                          <w:lang w:val="es-ES"/>
+                          <w14:reflection w14:blurRad="6350" w14:stA="53000" w14:stPos="0" w14:endA="300" w14:endPos="35500" w14:dist="0" w14:dir="5400000" w14:fadeDir="5400000" w14:sx="100000" w14:sy="-90000" w14:kx="0" w14:ky="0" w14:algn="bl"/>
+                          <w14:textOutline w14:w="0" w14:cap="flat" w14:cmpd="sng" w14:algn="ctr">
+                            <w14:noFill/>
+                            <w14:prstDash w14:val="solid"/>
+                            <w14:round/>
+                          </w14:textOutline>
+                          <w14:textFill>
+                            <w14:gradFill>
+                              <w14:gsLst>
+                                <w14:gs w14:pos="0">
+                                  <w14:schemeClr w14:val="accent5">
+                                    <w14:lumMod w14:val="50000"/>
+                                  </w14:schemeClr>
+                                </w14:gs>
+                                <w14:gs w14:pos="50000">
+                                  <w14:schemeClr w14:val="accent5"/>
+                                </w14:gs>
+                                <w14:gs w14:pos="100000">
+                                  <w14:schemeClr w14:val="accent5">
+                                    <w14:lumMod w14:val="60000"/>
+                                    <w14:lumOff w14:val="40000"/>
+                                  </w14:schemeClr>
+                                </w14:gs>
+                              </w14:gsLst>
+                              <w14:lin w14:ang="5400000" w14:scaled="0"/>
+                            </w14:gradFill>
+                          </w14:textFill>
+                        </w:rPr>
+                        <w:t>Datos</w:t>
+                      </w:r>
+                      <w:r>
+                        <w:rPr>
+                          <w:sz w:val="72"/>
+                          <w:lang w:val="es-ES"/>
+                          <w14:reflection w14:blurRad="6350" w14:stA="53000" w14:stPos="0" w14:endA="300" w14:endPos="35500" w14:dist="0" w14:dir="5400000" w14:fadeDir="5400000" w14:sx="100000" w14:sy="-90000" w14:kx="0" w14:ky="0" w14:algn="bl"/>
+                          <w14:textOutline w14:w="0" w14:cap="flat" w14:cmpd="sng" w14:algn="ctr">
+                            <w14:noFill/>
+                            <w14:prstDash w14:val="solid"/>
+                            <w14:round/>
+                          </w14:textOutline>
+                          <w14:textFill>
+                            <w14:gradFill>
+                              <w14:gsLst>
+                                <w14:gs w14:pos="0">
+                                  <w14:schemeClr w14:val="accent5">
+                                    <w14:lumMod w14:val="50000"/>
+                                  </w14:schemeClr>
+                                </w14:gs>
+                                <w14:gs w14:pos="50000">
+                                  <w14:schemeClr w14:val="accent5"/>
+                                </w14:gs>
+                                <w14:gs w14:pos="100000">
+                                  <w14:schemeClr w14:val="accent5">
+                                    <w14:lumMod w14:val="60000"/>
+                                    <w14:lumOff w14:val="40000"/>
+                                  </w14:schemeClr>
+                                </w14:gs>
+                              </w14:gsLst>
+                              <w14:lin w14:ang="5400000" w14:scaled="0"/>
+                            </w14:gradFill>
+                          </w14:textFill>
+                        </w:rPr>
+                        <w:t xml:space="preserve"> </w:t>
+                      </w:r>
+                    </w:p>
+                  </w:txbxContent>
+                </v:textbox>
+              </v:rect>
+            </w:pict>
+          </mc:Fallback>
+        </mc:AlternateContent>
+      </w:r>
+      <w:r>
+        <w:rPr>
+          <w:noProof/>
+        </w:rPr>
+        <mc:AlternateContent>
+          <mc:Choice Requires="wps">
+            <w:drawing>
+              <wp:anchor distT="0" distB="0" distL="114300" distR="114300" simplePos="0" relativeHeight="251668480" behindDoc="0" locked="0" layoutInCell="1" allowOverlap="1" wp14:anchorId="5E038E38" wp14:editId="4973EB8F">
+                <wp:simplePos x="0" y="0"/>
+                <wp:positionH relativeFrom="column">
+                  <wp:posOffset>3857625</wp:posOffset>
+                </wp:positionH>
+                <wp:positionV relativeFrom="paragraph">
+                  <wp:posOffset>8220075</wp:posOffset>
+                </wp:positionV>
+                <wp:extent cx="4095750" cy="676275"/>
+                <wp:effectExtent l="0" t="0" r="19050" b="28575"/>
+                <wp:wrapNone/>
+                <wp:docPr id="7" name="Rectángulo 7"/>
+                <wp:cNvGraphicFramePr/>
+                <a:graphic xmlns:a="http://schemas.openxmlformats.org/drawingml/2006/main">
+                  <a:graphicData uri="http://schemas.microsoft.com/office/word/2010/wordprocessingShape">
+                    <wps:wsp>
+                      <wps:cNvSpPr/>
+                      <wps:spPr>
+                        <a:xfrm>
+                          <a:off x="0" y="0"/>
+                          <a:ext cx="4095750" cy="676275"/>
+                        </a:xfrm>
+                        <a:prstGeom prst="rect">
+                          <a:avLst/>
+                        </a:prstGeom>
+                        <a:solidFill>
+                          <a:sysClr val="window" lastClr="FFFFFF"/>
+                        </a:solidFill>
+                        <a:ln w="12700" cap="flat" cmpd="sng" algn="ctr">
+                          <a:solidFill>
+                            <a:srgbClr val="70AD47"/>
+                          </a:solidFill>
+                          <a:prstDash val="solid"/>
+                          <a:miter lim="800000"/>
+                        </a:ln>
+                        <a:effectLst/>
+                      </wps:spPr>
+                      <wps:txbx>
+                        <w:txbxContent>
+                          <w:p>
+                            <w:pPr>
+                              <w:jc w:val="center"/>
+                              <w:rPr>
+                                <w:sz w:val="72"/>
+                                <w:lang w:val="es-ES"/>
+                                <w14:reflection w14:blurRad="6350" w14:stA="53000" w14:stPos="0" w14:endA="300" w14:endPos="35500" w14:dist="0" w14:dir="5400000" w14:fadeDir="5400000" w14:sx="100000" w14:sy="-90000" w14:kx="0" w14:ky="0" w14:algn="bl"/>
+                                <w14:textOutline w14:w="0" w14:cap="flat" w14:cmpd="sng" w14:algn="ctr">
+                                  <w14:noFill/>
+                                  <w14:prstDash w14:val="solid"/>
+                                  <w14:round/>
+                                </w14:textOutline>
+                                <w14:textFill>
+                                  <w14:gradFill>
+                                    <w14:gsLst>
+                                      <w14:gs w14:pos="0">
+                                        <w14:schemeClr w14:val="accent5">
+                                          <w14:lumMod w14:val="50000"/>
+                                        </w14:schemeClr>
+                                      </w14:gs>
+                                      <w14:gs w14:pos="50000">
+                                        <w14:schemeClr w14:val="accent5"/>
+                                      </w14:gs>
+                                      <w14:gs w14:pos="100000">
+                                        <w14:schemeClr w14:val="accent5">
+                                          <w14:lumMod w14:val="60000"/>
+                                          <w14:lumOff w14:val="40000"/>
+                                        </w14:schemeClr>
+                                      </w14:gs>
+                                    </w14:gsLst>
+                                    <w14:lin w14:ang="5400000" w14:scaled="0"/>
+                                  </w14:gradFill>
+                                </w14:textFill>
+                              </w:rPr>
+                            </w:pPr>
+                            <w:r>
+                              <w:rPr>
+                                <w:sz w:val="72"/>
+                                <w:lang w:val="es-ES"/>
+                                <w14:reflection w14:blurRad="6350" w14:stA="53000" w14:stPos="0" w14:endA="300" w14:endPos="35500" w14:dist="0" w14:dir="5400000" w14:fadeDir="5400000" w14:sx="100000" w14:sy="-90000" w14:kx="0" w14:ky="0" w14:algn="bl"/>
+                                <w14:textOutline w14:w="0" w14:cap="flat" w14:cmpd="sng" w14:algn="ctr">
+                                  <w14:noFill/>
+                                  <w14:prstDash w14:val="solid"/>
+                                  <w14:round/>
+                                </w14:textOutline>
+                                <w14:textFill>
+                                  <w14:gradFill>
+                                    <w14:gsLst>
+                                      <w14:gs w14:pos="0">
+                                        <w14:schemeClr w14:val="accent5">
+                                          <w14:lumMod w14:val="50000"/>
+                                        </w14:schemeClr>
+                                      </w14:gs>
+                                      <w14:gs w14:pos="50000">
+                                        <w14:schemeClr w14:val="accent5"/>
+                                      </w14:gs>
+                                      <w14:gs w14:pos="100000">
+                                        <w14:schemeClr w14:val="accent5">
+                                          <w14:lumMod w14:val="60000"/>
+                                          <w14:lumOff w14:val="40000"/>
+                                        </w14:schemeClr>
+                                      </w14:gs>
+                                    </w14:gsLst>
+                                    <w14:lin w14:ang="5400000" w14:scaled="0"/>
+                                  </w14:gradFill>
+                                </w14:textFill>
+                              </w:rPr>
+                              <w:t xml:space="preserve">Eliminar </w:t>
+                            </w:r>
+                            <w:r>
+                              <w:rPr>
+                                <w:sz w:val="72"/>
+                                <w:lang w:val="es-ES"/>
+                                <w14:reflection w14:blurRad="6350" w14:stA="53000" w14:stPos="0" w14:endA="300" w14:endPos="35500" w14:dist="0" w14:dir="5400000" w14:fadeDir="5400000" w14:sx="100000" w14:sy="-90000" w14:kx="0" w14:ky="0" w14:algn="bl"/>
+                                <w14:textOutline w14:w="0" w14:cap="flat" w14:cmpd="sng" w14:algn="ctr">
+                                  <w14:noFill/>
+                                  <w14:prstDash w14:val="solid"/>
+                                  <w14:round/>
+                                </w14:textOutline>
+                                <w14:textFill>
+                                  <w14:gradFill>
+                                    <w14:gsLst>
+                                      <w14:gs w14:pos="0">
+                                        <w14:schemeClr w14:val="accent5">
+                                          <w14:lumMod w14:val="50000"/>
+                                        </w14:schemeClr>
+                                      </w14:gs>
+                                      <w14:gs w14:pos="50000">
+                                        <w14:schemeClr w14:val="accent5"/>
+                                      </w14:gs>
+                                      <w14:gs w14:pos="100000">
+                                        <w14:schemeClr w14:val="accent5">
+                                          <w14:lumMod w14:val="60000"/>
+                                          <w14:lumOff w14:val="40000"/>
+                                        </w14:schemeClr>
+                                      </w14:gs>
+                                    </w14:gsLst>
+                                    <w14:lin w14:ang="5400000" w14:scaled="0"/>
+                                  </w14:gradFill>
+                                </w14:textFill>
+                              </w:rPr>
+                              <w:t>Datos</w:t>
+                            </w:r>
+                            <w:r>
+                              <w:rPr>
+                                <w:sz w:val="72"/>
+                                <w:lang w:val="es-ES"/>
+                                <w14:reflection w14:blurRad="6350" w14:stA="53000" w14:stPos="0" w14:endA="300" w14:endPos="35500" w14:dist="0" w14:dir="5400000" w14:fadeDir="5400000" w14:sx="100000" w14:sy="-90000" w14:kx="0" w14:ky="0" w14:algn="bl"/>
+                                <w14:textOutline w14:w="0" w14:cap="flat" w14:cmpd="sng" w14:algn="ctr">
+                                  <w14:noFill/>
+                                  <w14:prstDash w14:val="solid"/>
+                                  <w14:round/>
+                                </w14:textOutline>
+                                <w14:textFill>
+                                  <w14:gradFill>
+                                    <w14:gsLst>
+                                      <w14:gs w14:pos="0">
+                                        <w14:schemeClr w14:val="accent5">
+                                          <w14:lumMod w14:val="50000"/>
+                                        </w14:schemeClr>
+                                      </w14:gs>
+                                      <w14:gs w14:pos="50000">
+                                        <w14:schemeClr w14:val="accent5"/>
+                                      </w14:gs>
+                                      <w14:gs w14:pos="100000">
+                                        <w14:schemeClr w14:val="accent5">
+                                          <w14:lumMod w14:val="60000"/>
+                                          <w14:lumOff w14:val="40000"/>
+                                        </w14:schemeClr>
+                                      </w14:gs>
+                                    </w14:gsLst>
+                                    <w14:lin w14:ang="5400000" w14:scaled="0"/>
+                                  </w14:gradFill>
+                                </w14:textFill>
+                              </w:rPr>
+                              <w:t xml:space="preserve"> </w:t>
+                            </w:r>
+                          </w:p>
+                        </w:txbxContent>
+                      </wps:txbx>
+                      <wps:bodyPr rot="0" spcFirstLastPara="0" vertOverflow="overflow" horzOverflow="overflow" vert="horz" wrap="square" lIns="91440" tIns="45720" rIns="91440" bIns="45720" numCol="1" spcCol="0" rtlCol="0" fromWordArt="0" anchor="ctr" anchorCtr="0" forceAA="0" compatLnSpc="1">
+                        <a:prstTxWarp prst="textNoShape">
+                          <a:avLst/>
+                        </a:prstTxWarp>
+                        <a:noAutofit/>
+                      </wps:bodyPr>
+                    </wps:wsp>
+                  </a:graphicData>
+                </a:graphic>
+              </wp:anchor>
+            </w:drawing>
+          </mc:Choice>
+          <mc:Fallback>
+            <w:pict>
+              <v:rect w14:anchorId="5E038E38" id="Rectángulo 7" o:spid="_x0000_s1028" style="position:absolute;margin-left:303.75pt;margin-top:647.25pt;width:322.5pt;height:53.25pt;z-index:251668480;visibility:visible;mso-wrap-style:square;mso-wrap-distance-left:9pt;mso-wrap-distance-top:0;mso-wrap-distance-right:9pt;mso-wrap-distance-bottom:0;mso-position-horizontal:absolute;mso-position-horizontal-relative:text;mso-position-vertical:absolute;mso-position-vertical-relative:text;v-text-anchor:middle" o:gfxdata="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" fillcolor="window" strokecolor="#70ad47" strokeweight="1pt">
+                <v:textbox>
+                  <w:txbxContent>
+                    <w:p>
+                      <w:pPr>
+                        <w:jc w:val="center"/>
+                        <w:rPr>
+                          <w:sz w:val="72"/>
+                          <w:lang w:val="es-ES"/>
+                          <w14:reflection w14:blurRad="6350" w14:stA="53000" w14:stPos="0" w14:endA="300" w14:endPos="35500" w14:dist="0" w14:dir="5400000" w14:fadeDir="5400000" w14:sx="100000" w14:sy="-90000" w14:kx="0" w14:ky="0" w14:algn="bl"/>
+                          <w14:textOutline w14:w="0" w14:cap="flat" w14:cmpd="sng" w14:algn="ctr">
+                            <w14:noFill/>
+                            <w14:prstDash w14:val="solid"/>
+                            <w14:round/>
+                          </w14:textOutline>
+                          <w14:textFill>
+                            <w14:gradFill>
+                              <w14:gsLst>
+                                <w14:gs w14:pos="0">
+                                  <w14:schemeClr w14:val="accent5">
+                                    <w14:lumMod w14:val="50000"/>
+                                  </w14:schemeClr>
+                                </w14:gs>
+                                <w14:gs w14:pos="50000">
+                                  <w14:schemeClr w14:val="accent5"/>
+                                </w14:gs>
+                                <w14:gs w14:pos="100000">
+                                  <w14:schemeClr w14:val="accent5">
+                                    <w14:lumMod w14:val="60000"/>
+                                    <w14:lumOff w14:val="40000"/>
+                                  </w14:schemeClr>
+                                </w14:gs>
+                              </w14:gsLst>
+                              <w14:lin w14:ang="5400000" w14:scaled="0"/>
+                            </w14:gradFill>
+                          </w14:textFill>
+                        </w:rPr>
+                      </w:pPr>
+                      <w:r>
+                        <w:rPr>
+                          <w:sz w:val="72"/>
+                          <w:lang w:val="es-ES"/>
+                          <w14:reflection w14:blurRad="6350" w14:stA="53000" w14:stPos="0" w14:endA="300" w14:endPos="35500" w14:dist="0" w14:dir="5400000" w14:fadeDir="5400000" w14:sx="100000" w14:sy="-90000" w14:kx="0" w14:ky="0" w14:algn="bl"/>
+                          <w14:textOutline w14:w="0" w14:cap="flat" w14:cmpd="sng" w14:algn="ctr">
+                            <w14:noFill/>
+                            <w14:prstDash w14:val="solid"/>
+                            <w14:round/>
+                          </w14:textOutline>
+                          <w14:textFill>
+                            <w14:gradFill>
+                              <w14:gsLst>
+                                <w14:gs w14:pos="0">
+                                  <w14:schemeClr w14:val="accent5">
+                                    <w14:lumMod w14:val="50000"/>
+                                  </w14:schemeClr>
+                                </w14:gs>
+                                <w14:gs w14:pos="50000">
+                                  <w14:schemeClr w14:val="accent5"/>
+                                </w14:gs>
+                                <w14:gs w14:pos="100000">
+                                  <w14:schemeClr w14:val="accent5">
+                                    <w14:lumMod w14:val="60000"/>
+                                    <w14:lumOff w14:val="40000"/>
+                                  </w14:schemeClr>
+                                </w14:gs>
+                              </w14:gsLst>
+                              <w14:lin w14:ang="5400000" w14:scaled="0"/>
+                            </w14:gradFill>
+                          </w14:textFill>
+                        </w:rPr>
+                        <w:t xml:space="preserve">Eliminar </w:t>
+                      </w:r>
+                      <w:r>
+                        <w:rPr>
+                          <w:sz w:val="72"/>
+                          <w:lang w:val="es-ES"/>
+                          <w14:reflection w14:blurRad="6350" w14:stA="53000" w14:stPos="0" w14:endA="300" w14:endPos="35500" w14:dist="0" w14:dir="5400000" w14:fadeDir="5400000" w14:sx="100000" w14:sy="-90000" w14:kx="0" w14:ky="0" w14:algn="bl"/>
+                          <w14:textOutline w14:w="0" w14:cap="flat" w14:cmpd="sng" w14:algn="ctr">
+                            <w14:noFill/>
+                            <w14:prstDash w14:val="solid"/>
+                            <w14:round/>
+                          </w14:textOutline>
+                          <w14:textFill>
+                            <w14:gradFill>
+                              <w14:gsLst>
+                                <w14:gs w14:pos="0">
+                                  <w14:schemeClr w14:val="accent5">
+                                    <w14:lumMod w14:val="50000"/>
+                                  </w14:schemeClr>
+                                </w14:gs>
+                                <w14:gs w14:pos="50000">
+                                  <w14:schemeClr w14:val="accent5"/>
+                                </w14:gs>
+                                <w14:gs w14:pos="100000">
+                                  <w14:schemeClr w14:val="accent5">
+                                    <w14:lumMod w14:val="60000"/>
+                                    <w14:lumOff w14:val="40000"/>
+                                  </w14:schemeClr>
+                                </w14:gs>
+                              </w14:gsLst>
+                              <w14:lin w14:ang="5400000" w14:scaled="0"/>
+                            </w14:gradFill>
+                          </w14:textFill>
+                        </w:rPr>
+                        <w:t>Datos</w:t>
+                      </w:r>
+                      <w:r>
+                        <w:rPr>
+                          <w:sz w:val="72"/>
+                          <w:lang w:val="es-ES"/>
+                          <w14:reflection w14:blurRad="6350" w14:stA="53000" w14:stPos="0" w14:endA="300" w14:endPos="35500" w14:dist="0" w14:dir="5400000" w14:fadeDir="5400000" w14:sx="100000" w14:sy="-90000" w14:kx="0" w14:ky="0" w14:algn="bl"/>
+                          <w14:textOutline w14:w="0" w14:cap="flat" w14:cmpd="sng" w14:algn="ctr">
+                            <w14:noFill/>
+                            <w14:prstDash w14:val="solid"/>
+                            <w14:round/>
+                          </w14:textOutline>
+                          <w14:textFill>
+                            <w14:gradFill>
+                              <w14:gsLst>
+                                <w14:gs w14:pos="0">
+                                  <w14:schemeClr w14:val="accent5">
+                                    <w14:lumMod w14:val="50000"/>
+                                  </w14:schemeClr>
+                                </w14:gs>
+                                <w14:gs w14:pos="50000">
+                                  <w14:schemeClr w14:val="accent5"/>
+                                </w14:gs>
+                                <w14:gs w14:pos="100000">
+                                  <w14:schemeClr w14:val="accent5">
+                                    <w14:lumMod w14:val="60000"/>
+                                    <w14:lumOff w14:val="40000"/>
+                                  </w14:schemeClr>
+                                </w14:gs>
+                              </w14:gsLst>
+                              <w14:lin w14:ang="5400000" w14:scaled="0"/>
+                            </w14:gradFill>
+                          </w14:textFill>
+                        </w:rPr>
+                        <w:t xml:space="preserve"> </w:t>
+                      </w:r>
+                    </w:p>
+                  </w:txbxContent>
+                </v:textbox>
+              </v:rect>
+            </w:pict>
+          </mc:Fallback>
+        </mc:AlternateContent>
+      </w:r>
+      <w:r>
+        <w:rPr>
+          <w:noProof/>
+        </w:rPr>
+        <mc:AlternateContent>
+          <mc:Choice Requires="wps">
+            <w:drawing>
+              <wp:anchor distT="0" distB="0" distL="114300" distR="114300" simplePos="0" relativeHeight="251670528" behindDoc="0" locked="0" layoutInCell="1" allowOverlap="1" wp14:anchorId="1B12E608" wp14:editId="3F0F7655">
+                <wp:simplePos x="0" y="0"/>
+                <wp:positionH relativeFrom="column">
+                  <wp:posOffset>3867150</wp:posOffset>
+                </wp:positionH>
+                <wp:positionV relativeFrom="paragraph">
+                  <wp:posOffset>8915400</wp:posOffset>
+                </wp:positionV>
+                <wp:extent cx="4086225" cy="5257800"/>
+                <wp:effectExtent l="0" t="0" r="28575" b="19050"/>
+                <wp:wrapNone/>
+                <wp:docPr id="9" name="Rectángulo 9"/>
+                <wp:cNvGraphicFramePr/>
+                <a:graphic xmlns:a="http://schemas.openxmlformats.org/drawingml/2006/main">
+                  <a:graphicData uri="http://schemas.microsoft.com/office/word/2010/wordprocessingShape">
+                    <wps:wsp>
+                      <wps:cNvSpPr/>
+                      <wps:spPr>
+                        <a:xfrm>
+                          <a:off x="0" y="0"/>
+                          <a:ext cx="4086225" cy="5257800"/>
+                        </a:xfrm>
+                        <a:prstGeom prst="rect">
+                          <a:avLst/>
+                        </a:prstGeom>
+                        <a:solidFill>
+                          <a:sysClr val="window" lastClr="FFFFFF"/>
+                        </a:solidFill>
+                        <a:ln w="12700" cap="flat" cmpd="sng" algn="ctr">
+                          <a:solidFill>
+                            <a:srgbClr val="70AD47"/>
+                          </a:solidFill>
+                          <a:prstDash val="solid"/>
+                          <a:miter lim="800000"/>
+                        </a:ln>
+                        <a:effectLst/>
+                      </wps:spPr>
+                      <wps:txbx>
+                        <w:txbxContent>
+                          <w:p>
+                            <w:pPr>
+                              <w:rPr>
+                                <w:lang w:val="es-ES"/>
+                              </w:rPr>
+                            </w:pPr>
+                            <w:r>
+                              <w:rPr>
+                                <w:lang w:val="es-ES"/>
+                              </w:rPr>
+                              <w:t xml:space="preserve">`Nombre` </w:t>
+                            </w:r>
+                            <w:proofErr w:type="spellStart"/>
+                            <w:r>
+                              <w:rPr>
+                                <w:lang w:val="es-ES"/>
+                              </w:rPr>
+                              <w:t>varchar</w:t>
+                            </w:r>
+                            <w:proofErr w:type="spellEnd"/>
+                            <w:r>
+                              <w:rPr>
+                                <w:lang w:val="es-ES"/>
+                              </w:rPr>
+                              <w:t xml:space="preserve"> </w:t>
+                            </w:r>
+                          </w:p>
+                          <w:p>
+                            <w:pPr>
+                              <w:rPr>
+                                <w:lang w:val="es-ES"/>
+                              </w:rPr>
+                            </w:pPr>
+                            <w:r>
+                              <w:rPr>
+                                <w:lang w:val="es-ES"/>
+                              </w:rPr>
+                              <w:t xml:space="preserve">  `Apellido` </w:t>
+                            </w:r>
+                            <w:proofErr w:type="spellStart"/>
+                            <w:r>
+                              <w:rPr>
+                                <w:lang w:val="es-ES"/>
+                              </w:rPr>
+                              <w:t>varchar</w:t>
+                            </w:r>
+                            <w:proofErr w:type="spellEnd"/>
+                          </w:p>
+                          <w:p>
+                            <w:pPr>
+                              <w:rPr>
+                                <w:lang w:val="es-ES"/>
+                              </w:rPr>
+                            </w:pPr>
+                            <w:r>
+                              <w:rPr>
+                                <w:lang w:val="es-ES"/>
+                              </w:rPr>
+                              <w:t xml:space="preserve">  `Correo` </w:t>
+                            </w:r>
+                            <w:proofErr w:type="spellStart"/>
+                            <w:r>
+                              <w:rPr>
+                                <w:lang w:val="es-ES"/>
+                              </w:rPr>
+                              <w:t>varchar</w:t>
+                            </w:r>
+                            <w:proofErr w:type="spellEnd"/>
+                          </w:p>
+                          <w:p>
+                            <w:pPr>
+                              <w:rPr>
+                                <w:lang w:val="es-ES"/>
+                              </w:rPr>
+                            </w:pPr>
+                            <w:r>
+                              <w:rPr>
+                                <w:lang w:val="es-ES"/>
+                              </w:rPr>
+                              <w:t xml:space="preserve">  `Tarjeta` </w:t>
+                            </w:r>
+                            <w:proofErr w:type="spellStart"/>
+                            <w:r>
+                              <w:rPr>
+                                <w:lang w:val="es-ES"/>
+                              </w:rPr>
+                              <w:t>int</w:t>
+                            </w:r>
+                            <w:proofErr w:type="spellEnd"/>
+                          </w:p>
+                          <w:p>
+                            <w:pPr>
+                              <w:rPr>
+                                <w:lang w:val="es-ES"/>
+                              </w:rPr>
+                            </w:pPr>
+                            <w:r>
+                              <w:rPr>
+                                <w:lang w:val="es-ES"/>
+                              </w:rPr>
+                              <w:t xml:space="preserve">  `Franquicia` </w:t>
+                            </w:r>
+                            <w:proofErr w:type="spellStart"/>
+                            <w:r>
+                              <w:rPr>
+                                <w:lang w:val="es-ES"/>
+                              </w:rPr>
+                              <w:t>int</w:t>
+                            </w:r>
+                            <w:proofErr w:type="spellEnd"/>
+                          </w:p>
+                          <w:p>
+                            <w:pPr>
+                              <w:rPr>
+                                <w:lang w:val="es-ES"/>
+                              </w:rPr>
+                            </w:pPr>
+                            <w:r>
+                              <w:rPr>
+                                <w:lang w:val="es-ES"/>
+                              </w:rPr>
+                              <w:t xml:space="preserve">  `Titular` </w:t>
+                            </w:r>
+                            <w:proofErr w:type="spellStart"/>
+                            <w:r>
+                              <w:rPr>
+                                <w:lang w:val="es-ES"/>
+                              </w:rPr>
+                              <w:t>varchar</w:t>
+                            </w:r>
+                            <w:proofErr w:type="spellEnd"/>
+                          </w:p>
+                          <w:p>
+                            <w:pPr>
+                              <w:rPr>
+                                <w:lang w:val="es-ES"/>
+                              </w:rPr>
+                            </w:pPr>
+                            <w:r>
+                              <w:rPr>
+                                <w:lang w:val="es-ES"/>
+                              </w:rPr>
+                              <w:t xml:space="preserve">  `</w:t>
+                            </w:r>
+                            <w:proofErr w:type="spellStart"/>
+                            <w:r>
+                              <w:rPr>
+                                <w:lang w:val="es-ES"/>
+                              </w:rPr>
+                              <w:t>tarjeta_numbero</w:t>
+                            </w:r>
+                            <w:proofErr w:type="spellEnd"/>
+                            <w:r>
+                              <w:rPr>
+                                <w:lang w:val="es-ES"/>
+                              </w:rPr>
+                              <w:t xml:space="preserve">` </w:t>
+                            </w:r>
+                            <w:proofErr w:type="spellStart"/>
+                            <w:r>
+                              <w:rPr>
+                                <w:lang w:val="es-ES"/>
+                              </w:rPr>
+                              <w:t>int</w:t>
+                            </w:r>
+                            <w:proofErr w:type="spellEnd"/>
+                          </w:p>
+                          <w:p>
+                            <w:pPr>
+                              <w:rPr>
+                                <w:lang w:val="es-ES"/>
+                              </w:rPr>
+                            </w:pPr>
+                            <w:r>
+                              <w:rPr>
+                                <w:lang w:val="es-ES"/>
+                              </w:rPr>
+                              <w:t xml:space="preserve">  `años` </w:t>
+                            </w:r>
+                            <w:proofErr w:type="spellStart"/>
+                            <w:r>
+                              <w:rPr>
+                                <w:lang w:val="es-ES"/>
+                              </w:rPr>
+                              <w:t>varchar</w:t>
+                            </w:r>
+                            <w:proofErr w:type="spellEnd"/>
+                          </w:p>
+                          <w:p>
+                            <w:pPr>
+                              <w:rPr>
+                                <w:lang w:val="es-ES"/>
+                              </w:rPr>
+                            </w:pPr>
+                            <w:r>
+                              <w:rPr>
+                                <w:lang w:val="es-ES"/>
+                              </w:rPr>
+                              <w:t xml:space="preserve">  `</w:t>
+                            </w:r>
+                            <w:proofErr w:type="spellStart"/>
+                            <w:r>
+                              <w:rPr>
+                                <w:lang w:val="es-ES"/>
+                              </w:rPr>
+                              <w:t>mesc</w:t>
+                            </w:r>
+                            <w:proofErr w:type="spellEnd"/>
+                            <w:r>
+                              <w:rPr>
+                                <w:lang w:val="es-ES"/>
+                              </w:rPr>
+                              <w:t xml:space="preserve">` </w:t>
+                            </w:r>
+                            <w:proofErr w:type="spellStart"/>
+                            <w:r>
+                              <w:rPr>
+                                <w:lang w:val="es-ES"/>
+                              </w:rPr>
+                              <w:t>varchar</w:t>
+                            </w:r>
+                            <w:proofErr w:type="spellEnd"/>
+                          </w:p>
+                          <w:p>
+                            <w:pPr>
+                              <w:rPr>
+                                <w:lang w:val="es-ES"/>
+                              </w:rPr>
+                            </w:pPr>
+                            <w:r>
+                              <w:rPr>
+                                <w:lang w:val="es-ES"/>
+                              </w:rPr>
+                              <w:t xml:space="preserve">  `Nombre_1` </w:t>
+                            </w:r>
+                            <w:proofErr w:type="spellStart"/>
+                            <w:r>
+                              <w:rPr>
+                                <w:lang w:val="es-ES"/>
+                              </w:rPr>
+                              <w:t>varchar</w:t>
+                            </w:r>
+                            <w:proofErr w:type="spellEnd"/>
+                            <w:r>
+                              <w:rPr>
+                                <w:lang w:val="es-ES"/>
+                              </w:rPr>
+                              <w:t>,</w:t>
+                            </w:r>
+                          </w:p>
+                          <w:p>
+                            <w:pPr>
+                              <w:rPr>
+                                <w:lang w:val="es-ES"/>
+                              </w:rPr>
+                            </w:pPr>
+                            <w:r>
+                              <w:rPr>
+                                <w:lang w:val="es-ES"/>
+                              </w:rPr>
+                              <w:t xml:space="preserve">  `</w:t>
+                            </w:r>
+                            <w:proofErr w:type="spellStart"/>
+                            <w:r>
+                              <w:rPr>
+                                <w:lang w:val="es-ES"/>
+                              </w:rPr>
+                              <w:t>telefono</w:t>
+                            </w:r>
+                            <w:proofErr w:type="spellEnd"/>
+                            <w:r>
+                              <w:rPr>
+                                <w:lang w:val="es-ES"/>
+                              </w:rPr>
+                              <w:t xml:space="preserve">` </w:t>
+                            </w:r>
+                            <w:proofErr w:type="spellStart"/>
+                            <w:r>
+                              <w:rPr>
+                                <w:lang w:val="es-ES"/>
+                              </w:rPr>
+                              <w:t>int</w:t>
+                            </w:r>
+                            <w:proofErr w:type="spellEnd"/>
+                          </w:p>
+                          <w:p>
+                            <w:pPr>
+                              <w:rPr>
+                                <w:lang w:val="es-ES"/>
+                              </w:rPr>
+                            </w:pPr>
+                            <w:r>
+                              <w:rPr>
+                                <w:lang w:val="es-ES"/>
+                              </w:rPr>
+                              <w:t xml:space="preserve">  `Dirección` </w:t>
+                            </w:r>
+                            <w:proofErr w:type="spellStart"/>
+                            <w:r>
+                              <w:rPr>
+                                <w:lang w:val="es-ES"/>
+                              </w:rPr>
+                              <w:t>varchar</w:t>
+                            </w:r>
+                            <w:proofErr w:type="spellEnd"/>
+                          </w:p>
+                          <w:p>
+                            <w:pPr>
+                              <w:rPr>
+                                <w:lang w:val="es-ES"/>
+                              </w:rPr>
+                            </w:pPr>
+                            <w:r>
+                              <w:rPr>
+                                <w:lang w:val="es-ES"/>
+                              </w:rPr>
+                              <w:t xml:space="preserve">  `Localidad` </w:t>
+                            </w:r>
+                            <w:proofErr w:type="spellStart"/>
+                            <w:r>
+                              <w:rPr>
+                                <w:lang w:val="es-ES"/>
+                              </w:rPr>
+                              <w:t>varchar</w:t>
+                            </w:r>
+                            <w:proofErr w:type="spellEnd"/>
+                          </w:p>
+                          <w:p>
+                            <w:pPr>
+                              <w:rPr>
+                                <w:lang w:val="es-ES"/>
+                              </w:rPr>
+                            </w:pPr>
+                            <w:r>
+                              <w:rPr>
+                                <w:lang w:val="es-ES"/>
+                              </w:rPr>
+                              <w:t xml:space="preserve">  `ciudad` </w:t>
+                            </w:r>
+                            <w:proofErr w:type="spellStart"/>
+                            <w:r>
+                              <w:rPr>
+                                <w:lang w:val="es-ES"/>
+                              </w:rPr>
+                              <w:t>varchar</w:t>
+                            </w:r>
+                            <w:proofErr w:type="spellEnd"/>
+                          </w:p>
+                          <w:p>
+                            <w:pPr>
+                              <w:rPr>
+                                <w:lang w:val="es-ES"/>
+                              </w:rPr>
+                            </w:pPr>
+                            <w:r>
+                              <w:rPr>
+                                <w:lang w:val="es-ES"/>
+                              </w:rPr>
+                              <w:t xml:space="preserve">  `País` </w:t>
+                            </w:r>
+                            <w:proofErr w:type="spellStart"/>
+                            <w:r>
+                              <w:rPr>
+                                <w:lang w:val="es-ES"/>
+                              </w:rPr>
+                              <w:t>varchar</w:t>
+                            </w:r>
+                            <w:proofErr w:type="spellEnd"/>
+                          </w:p>
+                          <w:p>
+                            <w:pPr>
+                              <w:rPr>
+                                <w:lang w:val="es-ES"/>
+                              </w:rPr>
+                            </w:pPr>
+                            <w:r>
+                              <w:rPr>
+                                <w:lang w:val="es-ES"/>
+                              </w:rPr>
+                              <w:t xml:space="preserve">  `</w:t>
+                            </w:r>
+                            <w:proofErr w:type="spellStart"/>
+                            <w:r>
+                              <w:rPr>
+                                <w:lang w:val="es-ES"/>
+                              </w:rPr>
+                              <w:t>textarea</w:t>
+                            </w:r>
+                            <w:proofErr w:type="spellEnd"/>
+                            <w:r>
+                              <w:rPr>
+                                <w:lang w:val="es-ES"/>
+                              </w:rPr>
+                              <w:t xml:space="preserve">` </w:t>
+                            </w:r>
+                            <w:proofErr w:type="spellStart"/>
+                            <w:r>
+                              <w:rPr>
+                                <w:lang w:val="es-ES"/>
+                              </w:rPr>
+                              <w:t>text</w:t>
+                            </w:r>
+                            <w:proofErr w:type="spellEnd"/>
+                          </w:p>
+                          <w:p>
+                            <w:pPr>
+                              <w:jc w:val="center"/>
+                              <w:rPr>
+                                <w:lang w:val="es-ES"/>
+                              </w:rPr>
+                            </w:pPr>
+                          </w:p>
+                        </w:txbxContent>
+                      </wps:txbx>
+                      <wps:bodyPr rot="0" spcFirstLastPara="0" vertOverflow="overflow" horzOverflow="overflow" vert="horz" wrap="square" lIns="91440" tIns="45720" rIns="91440" bIns="45720" numCol="1" spcCol="0" rtlCol="0" fromWordArt="0" anchor="ctr" anchorCtr="0" forceAA="0" compatLnSpc="1">
+                        <a:prstTxWarp prst="textNoShape">
+                          <a:avLst/>
+                        </a:prstTxWarp>
+                        <a:noAutofit/>
+                      </wps:bodyPr>
+                    </wps:wsp>
+                  </a:graphicData>
+                </a:graphic>
+                <wp14:sizeRelH relativeFrom="margin">
+                  <wp14:pctWidth>0</wp14:pctWidth>
+                </wp14:sizeRelH>
+                <wp14:sizeRelV relativeFrom="margin">
+                  <wp14:pctHeight>0</wp14:pctHeight>
+                </wp14:sizeRelV>
+              </wp:anchor>
+            </w:drawing>
+          </mc:Choice>
+          <mc:Fallback>
+            <w:pict>
+              <v:rect w14:anchorId="1B12E608" id="Rectángulo 9" o:spid="_x0000_s1029" style="position:absolute;margin-left:304.5pt;margin-top:702pt;width:321.75pt;height:414pt;z-index:251670528;visibility:visible;mso-wrap-style:square;mso-width-percent:0;mso-height-percent:0;mso-wrap-distance-left:9pt;mso-wrap-distance-top:0;mso-wrap-distance-right:9pt;mso-wrap-distance-bottom:0;mso-position-horizontal:absolute;mso-position-horizontal-relative:text;mso-position-vertical:absolute;mso-position-vertical-relative:text;mso-width-percent:0;mso-height-percent:0;mso-width-relative:margin;mso-height-relative:margin;v-text-anchor:middle" o:gfxdata="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" fillcolor="window" strokecolor="#70ad47" strokeweight="1pt">
+                <v:textbox>
+                  <w:txbxContent>
+                    <w:p>
+                      <w:pPr>
+                        <w:rPr>
+                          <w:lang w:val="es-ES"/>
+                        </w:rPr>
+                      </w:pPr>
+                      <w:r>
+                        <w:rPr>
+                          <w:lang w:val="es-ES"/>
+                        </w:rPr>
+                        <w:t xml:space="preserve">`Nombre` </w:t>
+                      </w:r>
+                      <w:proofErr w:type="spellStart"/>
+                      <w:r>
+                        <w:rPr>
+                          <w:lang w:val="es-ES"/>
+                        </w:rPr>
+                        <w:t>varchar</w:t>
+                      </w:r>
+                      <w:proofErr w:type="spellEnd"/>
+                      <w:r>
+                        <w:rPr>
+                          <w:lang w:val="es-ES"/>
+                        </w:rPr>
+                        <w:t xml:space="preserve"> </w:t>
+                      </w:r>
+                    </w:p>
+                    <w:p>
+                      <w:pPr>
+                        <w:rPr>
+                          <w:lang w:val="es-ES"/>
+                        </w:rPr>
+                      </w:pPr>
+                      <w:r>
+                        <w:rPr>
+                          <w:lang w:val="es-ES"/>
+                        </w:rPr>
+                        <w:t xml:space="preserve">  `Apellido` </w:t>
+                      </w:r>
+                      <w:proofErr w:type="spellStart"/>
+                      <w:r>
+                        <w:rPr>
+                          <w:lang w:val="es-ES"/>
+                        </w:rPr>
+                        <w:t>varchar</w:t>
+                      </w:r>
+                      <w:proofErr w:type="spellEnd"/>
+                    </w:p>
+                    <w:p>
+                      <w:pPr>
+                        <w:rPr>
+                          <w:lang w:val="es-ES"/>
+                        </w:rPr>
+                      </w:pPr>
+                      <w:r>
+                        <w:rPr>
+                          <w:lang w:val="es-ES"/>
+                        </w:rPr>
+                        <w:t xml:space="preserve">  `Correo` </w:t>
+                      </w:r>
+                      <w:proofErr w:type="spellStart"/>
+                      <w:r>
+                        <w:rPr>
+                          <w:lang w:val="es-ES"/>
+                        </w:rPr>
+                        <w:t>varchar</w:t>
+                      </w:r>
+                      <w:proofErr w:type="spellEnd"/>
+                    </w:p>
+                    <w:p>
+                      <w:pPr>
+                        <w:rPr>
+                          <w:lang w:val="es-ES"/>
+                        </w:rPr>
+                      </w:pPr>
+                      <w:r>
+                        <w:rPr>
+                          <w:lang w:val="es-ES"/>
+                        </w:rPr>
+                        <w:t xml:space="preserve">  `Tarjeta` </w:t>
+                      </w:r>
+                      <w:proofErr w:type="spellStart"/>
+                      <w:r>
+                        <w:rPr>
+                          <w:lang w:val="es-ES"/>
+                        </w:rPr>
+                        <w:t>int</w:t>
+                      </w:r>
+                      <w:proofErr w:type="spellEnd"/>
+                    </w:p>
+                    <w:p>
+                      <w:pPr>
+                        <w:rPr>
+                          <w:lang w:val="es-ES"/>
+                        </w:rPr>
+                      </w:pPr>
+                      <w:r>
+                        <w:rPr>
+                          <w:lang w:val="es-ES"/>
+                        </w:rPr>
+                        <w:t xml:space="preserve">  `Franquicia` </w:t>
+                      </w:r>
+                      <w:proofErr w:type="spellStart"/>
+                      <w:r>
+                        <w:rPr>
+                          <w:lang w:val="es-ES"/>
+                        </w:rPr>
+                        <w:t>int</w:t>
+                      </w:r>
+                      <w:proofErr w:type="spellEnd"/>
+                    </w:p>
+                    <w:p>
+                      <w:pPr>
+                        <w:rPr>
+                          <w:lang w:val="es-ES"/>
+                        </w:rPr>
+                      </w:pPr>
+                      <w:r>
+                        <w:rPr>
+                          <w:lang w:val="es-ES"/>
+                        </w:rPr>
+                        <w:t xml:space="preserve">  `Titular` </w:t>
+                      </w:r>
+                      <w:proofErr w:type="spellStart"/>
+                      <w:r>
+                        <w:rPr>
+                          <w:lang w:val="es-ES"/>
+                        </w:rPr>
+                        <w:t>varchar</w:t>
+                      </w:r>
+                      <w:proofErr w:type="spellEnd"/>
+                    </w:p>
+                    <w:p>
+                      <w:pPr>
+                        <w:rPr>
+                          <w:lang w:val="es-ES"/>
+                        </w:rPr>
+                      </w:pPr>
+                      <w:r>
+                        <w:rPr>
+                          <w:lang w:val="es-ES"/>
+                        </w:rPr>
+                        <w:t xml:space="preserve">  `</w:t>
+                      </w:r>
+                      <w:proofErr w:type="spellStart"/>
+                      <w:r>
+                        <w:rPr>
+                          <w:lang w:val="es-ES"/>
+                        </w:rPr>
+                        <w:t>tarjeta_numbero</w:t>
+                      </w:r>
+                      <w:proofErr w:type="spellEnd"/>
+                      <w:r>
+                        <w:rPr>
+                          <w:lang w:val="es-ES"/>
+                        </w:rPr>
+                        <w:t xml:space="preserve">` </w:t>
+                      </w:r>
+                      <w:proofErr w:type="spellStart"/>
+                      <w:r>
+                        <w:rPr>
+                          <w:lang w:val="es-ES"/>
+                        </w:rPr>
+                        <w:t>int</w:t>
+                      </w:r>
+                      <w:proofErr w:type="spellEnd"/>
+                    </w:p>
+                    <w:p>
+                      <w:pPr>
+                        <w:rPr>
+                          <w:lang w:val="es-ES"/>
+                        </w:rPr>
+                      </w:pPr>
+                      <w:r>
+                        <w:rPr>
+                          <w:lang w:val="es-ES"/>
+                        </w:rPr>
+                        <w:t xml:space="preserve">  `años` </w:t>
+                      </w:r>
+                      <w:proofErr w:type="spellStart"/>
+                      <w:r>
+                        <w:rPr>
+                          <w:lang w:val="es-ES"/>
+                        </w:rPr>
+                        <w:t>varchar</w:t>
+                      </w:r>
+                      <w:proofErr w:type="spellEnd"/>
+                    </w:p>
+                    <w:p>
+                      <w:pPr>
+                        <w:rPr>
+                          <w:lang w:val="es-ES"/>
+                        </w:rPr>
+                      </w:pPr>
+                      <w:r>
+                        <w:rPr>
+                          <w:lang w:val="es-ES"/>
+                        </w:rPr>
+                        <w:t xml:space="preserve">  `</w:t>
+                      </w:r>
+                      <w:proofErr w:type="spellStart"/>
+                      <w:r>
+                        <w:rPr>
+                          <w:lang w:val="es-ES"/>
+                        </w:rPr>
+                        <w:t>mesc</w:t>
+                      </w:r>
+                      <w:proofErr w:type="spellEnd"/>
+                      <w:r>
+                        <w:rPr>
+                          <w:lang w:val="es-ES"/>
+                        </w:rPr>
+                        <w:t xml:space="preserve">` </w:t>
+                      </w:r>
+                      <w:proofErr w:type="spellStart"/>
+                      <w:r>
+                        <w:rPr>
+                          <w:lang w:val="es-ES"/>
+                        </w:rPr>
+                        <w:t>varchar</w:t>
+                      </w:r>
+                      <w:proofErr w:type="spellEnd"/>
+                    </w:p>
+                    <w:p>
+                      <w:pPr>
+                        <w:rPr>
+                          <w:lang w:val="es-ES"/>
+                        </w:rPr>
+                      </w:pPr>
+                      <w:r>
+                        <w:rPr>
+                          <w:lang w:val="es-ES"/>
+                        </w:rPr>
+                        <w:t xml:space="preserve">  `Nombre_1` </w:t>
+                      </w:r>
+                      <w:proofErr w:type="spellStart"/>
+                      <w:r>
+                        <w:rPr>
+                          <w:lang w:val="es-ES"/>
+                        </w:rPr>
+                        <w:t>varchar</w:t>
+                      </w:r>
+                      <w:proofErr w:type="spellEnd"/>
+                      <w:r>
+                        <w:rPr>
+                          <w:lang w:val="es-ES"/>
+                        </w:rPr>
+                        <w:t>,</w:t>
+                      </w:r>
+                    </w:p>
+                    <w:p>
+                      <w:pPr>
+                        <w:rPr>
+                          <w:lang w:val="es-ES"/>
+                        </w:rPr>
+                      </w:pPr>
+                      <w:r>
+                        <w:rPr>
+                          <w:lang w:val="es-ES"/>
+                        </w:rPr>
+                        <w:t xml:space="preserve">  `</w:t>
+                      </w:r>
+                      <w:proofErr w:type="spellStart"/>
+                      <w:r>
+                        <w:rPr>
+                          <w:lang w:val="es-ES"/>
+                        </w:rPr>
+                        <w:t>telefono</w:t>
+                      </w:r>
+                      <w:proofErr w:type="spellEnd"/>
+                      <w:r>
+                        <w:rPr>
+                          <w:lang w:val="es-ES"/>
+                        </w:rPr>
+                        <w:t xml:space="preserve">` </w:t>
+                      </w:r>
+                      <w:proofErr w:type="spellStart"/>
+                      <w:r>
+                        <w:rPr>
+                          <w:lang w:val="es-ES"/>
+                        </w:rPr>
+                        <w:t>int</w:t>
+                      </w:r>
+                      <w:proofErr w:type="spellEnd"/>
+                    </w:p>
+                    <w:p>
+                      <w:pPr>
+                        <w:rPr>
+                          <w:lang w:val="es-ES"/>
+                        </w:rPr>
+                      </w:pPr>
+                      <w:r>
+                        <w:rPr>
+                          <w:lang w:val="es-ES"/>
+                        </w:rPr>
+                        <w:t xml:space="preserve">  `Dirección` </w:t>
+                      </w:r>
+                      <w:proofErr w:type="spellStart"/>
+                      <w:r>
+                        <w:rPr>
+                          <w:lang w:val="es-ES"/>
+                        </w:rPr>
+                        <w:t>varchar</w:t>
+                      </w:r>
+                      <w:proofErr w:type="spellEnd"/>
+                    </w:p>
+                    <w:p>
+                      <w:pPr>
+                        <w:rPr>
+                          <w:lang w:val="es-ES"/>
+                        </w:rPr>
+                      </w:pPr>
+                      <w:r>
+                        <w:rPr>
+                          <w:lang w:val="es-ES"/>
+                        </w:rPr>
+                        <w:t xml:space="preserve">  `Localidad` </w:t>
+                      </w:r>
+                      <w:proofErr w:type="spellStart"/>
+                      <w:r>
+                        <w:rPr>
+                          <w:lang w:val="es-ES"/>
+                        </w:rPr>
+                        <w:t>varchar</w:t>
+                      </w:r>
+                      <w:proofErr w:type="spellEnd"/>
+                    </w:p>
+                    <w:p>
+                      <w:pPr>
+                        <w:rPr>
+                          <w:lang w:val="es-ES"/>
+                        </w:rPr>
+                      </w:pPr>
+                      <w:r>
+                        <w:rPr>
+                          <w:lang w:val="es-ES"/>
+                        </w:rPr>
+                        <w:t xml:space="preserve">  `ciudad` </w:t>
+                      </w:r>
+                      <w:proofErr w:type="spellStart"/>
+                      <w:r>
+                        <w:rPr>
+                          <w:lang w:val="es-ES"/>
+                        </w:rPr>
+                        <w:t>varchar</w:t>
+                      </w:r>
+                      <w:proofErr w:type="spellEnd"/>
+                    </w:p>
+                    <w:p>
+                      <w:pPr>
+                        <w:rPr>
+                          <w:lang w:val="es-ES"/>
+                        </w:rPr>
+                      </w:pPr>
+                      <w:r>
+                        <w:rPr>
+                          <w:lang w:val="es-ES"/>
+                        </w:rPr>
+                        <w:t xml:space="preserve">  `País` </w:t>
+                      </w:r>
+                      <w:proofErr w:type="spellStart"/>
+                      <w:r>
+                        <w:rPr>
+                          <w:lang w:val="es-ES"/>
+                        </w:rPr>
+                        <w:t>varchar</w:t>
+                      </w:r>
+                      <w:proofErr w:type="spellEnd"/>
+                    </w:p>
+                    <w:p>
+                      <w:pPr>
+                        <w:rPr>
+                          <w:lang w:val="es-ES"/>
+                        </w:rPr>
+                      </w:pPr>
+                      <w:r>
+                        <w:rPr>
+                          <w:lang w:val="es-ES"/>
+                        </w:rPr>
+                        <w:t xml:space="preserve">  `</w:t>
+                      </w:r>
+                      <w:proofErr w:type="spellStart"/>
+                      <w:r>
+                        <w:rPr>
+                          <w:lang w:val="es-ES"/>
+                        </w:rPr>
+                        <w:t>textarea</w:t>
+                      </w:r>
+                      <w:proofErr w:type="spellEnd"/>
+                      <w:r>
+                        <w:rPr>
+                          <w:lang w:val="es-ES"/>
+                        </w:rPr>
+                        <w:t xml:space="preserve">` </w:t>
+                      </w:r>
+                      <w:proofErr w:type="spellStart"/>
+                      <w:r>
+                        <w:rPr>
+                          <w:lang w:val="es-ES"/>
+                        </w:rPr>
+                        <w:t>text</w:t>
+                      </w:r>
+                      <w:proofErr w:type="spellEnd"/>
+                    </w:p>
+                    <w:p>
+                      <w:pPr>
+                        <w:jc w:val="center"/>
+                        <w:rPr>
+                          <w:lang w:val="es-ES"/>
+                        </w:rPr>
+                      </w:pPr>
+                    </w:p>
+                  </w:txbxContent>
+                </v:textbox>
+              </v:rect>
+            </w:pict>
+          </mc:Fallback>
+        </mc:AlternateContent>
+      </w:r>
+      <w:r>
+        <w:rPr>
+          <w:noProof/>
+        </w:rPr>
+        <mc:AlternateContent>
+          <mc:Choice Requires="wps">
+            <w:drawing>
+              <wp:anchor distT="0" distB="0" distL="114300" distR="114300" simplePos="0" relativeHeight="251672576" behindDoc="0" locked="0" layoutInCell="1" allowOverlap="1" wp14:anchorId="4F3B61E9" wp14:editId="342808FA">
+                <wp:simplePos x="0" y="0"/>
+                <wp:positionH relativeFrom="column">
+                  <wp:posOffset>7953375</wp:posOffset>
+                </wp:positionH>
+                <wp:positionV relativeFrom="paragraph">
+                  <wp:posOffset>7296150</wp:posOffset>
+                </wp:positionV>
+                <wp:extent cx="1619250" cy="4152900"/>
+                <wp:effectExtent l="38100" t="0" r="19050" b="95250"/>
+                <wp:wrapNone/>
+                <wp:docPr id="10" name="Conector angular 10"/>
+                <wp:cNvGraphicFramePr/>
+                <a:graphic xmlns:a="http://schemas.openxmlformats.org/drawingml/2006/main">
+                  <a:graphicData uri="http://schemas.microsoft.com/office/word/2010/wordprocessingShape">
+                    <wps:wsp>
+                      <wps:cNvCnPr/>
+                      <wps:spPr>
+                        <a:xfrm flipH="1">
+                          <a:off x="0" y="0"/>
+                          <a:ext cx="1619250" cy="4152900"/>
+                        </a:xfrm>
+                        <a:prstGeom prst="bentConnector3">
+                          <a:avLst>
+                            <a:gd name="adj1" fmla="val 188"/>
+                          </a:avLst>
+                        </a:prstGeom>
+                        <a:ln>
+                          <a:tailEnd type="triangle"/>
+                        </a:ln>
+                      </wps:spPr>
+                      <wps:style>
+                        <a:lnRef idx="2">
+                          <a:schemeClr val="accent6"/>
+                        </a:lnRef>
+                        <a:fillRef idx="0">
+                          <a:schemeClr val="accent6"/>
+                        </a:fillRef>
+                        <a:effectRef idx="1">
+                          <a:schemeClr val="accent6"/>
+                        </a:effectRef>
+                        <a:fontRef idx="minor">
+                          <a:schemeClr val="tx1"/>
+                        </a:fontRef>
+                      </wps:style>
+                      <wps:bodyPr/>
+                    </wps:wsp>
+                  </a:graphicData>
+                </a:graphic>
+                <wp14:sizeRelH relativeFrom="margin">
+                  <wp14:pctWidth>0</wp14:pctWidth>
+                </wp14:sizeRelH>
+                <wp14:sizeRelV relativeFrom="margin">
+                  <wp14:pctHeight>0</wp14:pctHeight>
+                </wp14:sizeRelV>
+              </wp:anchor>
+            </w:drawing>
+          </mc:Choice>
+          <mc:Fallback>
+            <w:pict>
+              <v:shape w14:anchorId="4112AD89" id="Conector angular 10" o:spid="_x0000_s1026" type="#_x0000_t34" style="position:absolute;margin-left:626.25pt;margin-top:574.5pt;width:127.5pt;height:327pt;flip:x;z-index:251672576;visibility:visible;mso-wrap-style:square;mso-width-percent:0;mso-height-percent:0;mso-wrap-distance-left:9pt;mso-wrap-distance-top:0;mso-wrap-distance-right:9pt;mso-wrap-distance-bottom:0;mso-position-horizontal:absolute;mso-position-horizontal-relative:text;mso-position-vertical:absolute;mso-position-vertical-relative:text;mso-width-percent:0;mso-height-percent:0;mso-width-relative:margin;mso-height-relative:margin" o:gfxdata="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" adj="41" strokecolor="#70ad47 [3209]" strokeweight="1pt">
+                <v:stroke endarrow="block"/>
+              </v:shape>
+            </w:pict>
+          </mc:Fallback>
+        </mc:AlternateContent>
+      </w:r>
+      <w:r>
+        <w:rPr>
+          <w:noProof/>
+        </w:rPr>
+        <mc:AlternateContent>
+          <mc:Choice Requires="wps">
+            <w:drawing>
+              <wp:anchor distT="0" distB="0" distL="114300" distR="114300" simplePos="0" relativeHeight="251666432" behindDoc="0" locked="0" layoutInCell="1" allowOverlap="1" wp14:anchorId="2A866BC0" wp14:editId="01E06172">
                 <wp:simplePos x="0" y="0"/>
                 <wp:positionH relativeFrom="column">
                   <wp:posOffset>463161</wp:posOffset>
@@ -73,7 +2732,7 @@
         <mc:AlternateContent>
           <mc:Choice Requires="wps">
             <w:drawing>
-              <wp:anchor distT="0" distB="0" distL="114300" distR="114300" simplePos="0" relativeHeight="251661312" behindDoc="0" locked="0" layoutInCell="1" allowOverlap="1" wp14:anchorId="19A5FD5A" wp14:editId="0FF52191">
+              <wp:anchor distT="0" distB="0" distL="114300" distR="114300" simplePos="0" relativeHeight="251661312" behindDoc="0" locked="0" layoutInCell="1" allowOverlap="1" wp14:anchorId="13D75CA1" wp14:editId="48094728">
                 <wp:simplePos x="0" y="0"/>
                 <wp:positionH relativeFrom="column">
                   <wp:posOffset>4552950</wp:posOffset>
@@ -315,7 +2974,7 @@
           </mc:Choice>
           <mc:Fallback>
             <w:pict>
-              <v:rect w14:anchorId="0BD0FE0D" id="Rectángulo 5" o:spid="_x0000_s1026" style="position:absolute;margin-left:577.5pt;margin-top:105.75pt;width:322.5pt;height:53.25pt;z-index:251665408;visibility:visible;mso-wrap-style:square;mso-wrap-distance-left:9pt;mso-wrap-distance-top:0;mso-wrap-distance-right:9pt;mso-wrap-distance-bottom:0;mso-position-horizontal:absolute;mso-position-horizontal-relative:text;mso-position-vertical:absolute;mso-position-vertical-relative:text;v-text-anchor:middle" o:gfxdata="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" fillcolor="window" strokecolor="#70ad47" strokeweight="1pt">
+              <v:rect w14:anchorId="0BD0FE0D" id="Rectángulo 5" o:spid="_x0000_s1030" style="position:absolute;margin-left:577.5pt;margin-top:105.75pt;width:322.5pt;height:53.25pt;z-index:251665408;visibility:visible;mso-wrap-style:square;mso-wrap-distance-left:9pt;mso-wrap-distance-top:0;mso-wrap-distance-right:9pt;mso-wrap-distance-bottom:0;mso-position-horizontal:absolute;mso-position-horizontal-relative:text;mso-position-vertical:absolute;mso-position-vertical-relative:text;v-text-anchor:middle" o:gfxdata="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" fillcolor="window" strokecolor="#70ad47" strokeweight="1pt">
                 <v:textbox>
                   <w:txbxContent>
                     <w:p>
@@ -485,7 +3144,21 @@
                               <w:rPr>
                                 <w:lang w:val="es-ES"/>
                               </w:rPr>
-                              <w:t xml:space="preserve">`Nombre` varchar </w:t>
+                              <w:t xml:space="preserve">`Nombre` </w:t>
+                            </w:r>
+                            <w:proofErr w:type="spellStart"/>
+                            <w:r>
+                              <w:rPr>
+                                <w:lang w:val="es-ES"/>
+                              </w:rPr>
+                              <w:t>varchar</w:t>
+                            </w:r>
+                            <w:proofErr w:type="spellEnd"/>
+                            <w:r>
+                              <w:rPr>
+                                <w:lang w:val="es-ES"/>
+                              </w:rPr>
+                              <w:t xml:space="preserve"> </w:t>
                             </w:r>
                           </w:p>
                           <w:p>
@@ -499,25 +3172,6 @@
                                 <w:lang w:val="es-ES"/>
                               </w:rPr>
                               <w:t xml:space="preserve">  `Apellido` varchar</w:t>
-                            </w:r>
-                          </w:p>
-                          <w:p>
-                            <w:pPr>
-                              <w:rPr>
-                                <w:lang w:val="es-ES"/>
-                              </w:rPr>
-                            </w:pPr>
-                            <w:r>
-                              <w:rPr>
-                                <w:lang w:val="es-ES"/>
-                              </w:rPr>
-                              <w:t>Género</w:t>
-                            </w:r>
-                            <w:r>
-                              <w:rPr>
-                                <w:lang w:val="es-ES"/>
-                              </w:rPr>
-                              <w:t xml:space="preserve">` varchar </w:t>
                             </w:r>
                           </w:p>
                           <w:p>
@@ -756,7 +3410,7 @@
           </mc:Choice>
           <mc:Fallback>
             <w:pict>
-              <v:rect w14:anchorId="2E7A8B4A" id="Rectángulo 4" o:spid="_x0000_s1027" style="position:absolute;margin-left:578.25pt;margin-top:159.75pt;width:321.75pt;height:414pt;z-index:251663360;visibility:visible;mso-wrap-style:square;mso-width-percent:0;mso-height-percent:0;mso-wrap-distance-left:9pt;mso-wrap-distance-top:0;mso-wrap-distance-right:9pt;mso-wrap-distance-bottom:0;mso-position-horizontal:absolute;mso-position-horizontal-relative:text;mso-position-vertical:absolute;mso-position-vertical-relative:text;mso-width-percent:0;mso-height-percent:0;mso-width-relative:margin;mso-height-relative:margin;v-text-anchor:middle" o:gfxdata="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" fillcolor="window" strokecolor="#70ad47" strokeweight="1pt">
+              <v:rect w14:anchorId="2E7A8B4A" id="Rectángulo 4" o:spid="_x0000_s1031" style="position:absolute;margin-left:578.25pt;margin-top:159.75pt;width:321.75pt;height:414pt;z-index:251663360;visibility:visible;mso-wrap-style:square;mso-width-percent:0;mso-height-percent:0;mso-wrap-distance-left:9pt;mso-wrap-distance-top:0;mso-wrap-distance-right:9pt;mso-wrap-distance-bottom:0;mso-position-horizontal:absolute;mso-position-horizontal-relative:text;mso-position-vertical:absolute;mso-position-vertical-relative:text;mso-width-percent:0;mso-height-percent:0;mso-width-relative:margin;mso-height-relative:margin;v-text-anchor:middle" o:gfxdata="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" fillcolor="window" strokecolor="#70ad47" strokeweight="1pt">
                 <v:textbox>
                   <w:txbxContent>
                     <w:p>
@@ -769,7 +3423,21 @@
                         <w:rPr>
                           <w:lang w:val="es-ES"/>
                         </w:rPr>
-                        <w:t xml:space="preserve">`Nombre` varchar </w:t>
+                        <w:t xml:space="preserve">`Nombre` </w:t>
+                      </w:r>
+                      <w:proofErr w:type="spellStart"/>
+                      <w:r>
+                        <w:rPr>
+                          <w:lang w:val="es-ES"/>
+                        </w:rPr>
+                        <w:t>varchar</w:t>
+                      </w:r>
+                      <w:proofErr w:type="spellEnd"/>
+                      <w:r>
+                        <w:rPr>
+                          <w:lang w:val="es-ES"/>
+                        </w:rPr>
+                        <w:t xml:space="preserve"> </w:t>
                       </w:r>
                     </w:p>
                     <w:p>
@@ -783,25 +3451,6 @@
                           <w:lang w:val="es-ES"/>
                         </w:rPr>
                         <w:t xml:space="preserve">  `Apellido` varchar</w:t>
-                      </w:r>
-                    </w:p>
-                    <w:p>
-                      <w:pPr>
-                        <w:rPr>
-                          <w:lang w:val="es-ES"/>
-                        </w:rPr>
-                      </w:pPr>
-                      <w:r>
-                        <w:rPr>
-                          <w:lang w:val="es-ES"/>
-                        </w:rPr>
-                        <w:t>Género</w:t>
-                      </w:r>
-                      <w:r>
-                        <w:rPr>
-                          <w:lang w:val="es-ES"/>
-                        </w:rPr>
-                        <w:t xml:space="preserve">` varchar </w:t>
                       </w:r>
                     </w:p>
                     <w:p>
@@ -1035,13 +3684,13 @@
               <wp:anchor distT="0" distB="0" distL="114300" distR="114300" simplePos="0" relativeHeight="251660288" behindDoc="0" locked="0" layoutInCell="1" allowOverlap="1" wp14:anchorId="2B53E943" wp14:editId="4D2873C0">
                 <wp:simplePos x="0" y="0"/>
                 <wp:positionH relativeFrom="column">
-                  <wp:posOffset>439412</wp:posOffset>
+                  <wp:posOffset>438150</wp:posOffset>
                 </wp:positionH>
                 <wp:positionV relativeFrom="paragraph">
-                  <wp:posOffset>1413494</wp:posOffset>
+                  <wp:posOffset>1409700</wp:posOffset>
                 </wp:positionV>
-                <wp:extent cx="4086225" cy="6032664"/>
-                <wp:effectExtent l="0" t="0" r="28575" b="25400"/>
+                <wp:extent cx="4086225" cy="6381750"/>
+                <wp:effectExtent l="0" t="0" r="28575" b="19050"/>
                 <wp:wrapNone/>
                 <wp:docPr id="2" name="Rectángulo 2"/>
                 <wp:cNvGraphicFramePr/>
@@ -1052,7 +3701,7 @@
                       <wps:spPr>
                         <a:xfrm>
                           <a:off x="0" y="0"/>
-                          <a:ext cx="4086225" cy="6032664"/>
+                          <a:ext cx="4086225" cy="6381750"/>
                         </a:xfrm>
                         <a:prstGeom prst="rect">
                           <a:avLst/>
@@ -1110,19 +3759,6 @@
                               <w:rPr>
                                 <w:lang w:val="es-ES"/>
                               </w:rPr>
-                              <w:t xml:space="preserve">Genero` varchar </w:t>
-                            </w:r>
-                          </w:p>
-                          <w:p>
-                            <w:pPr>
-                              <w:rPr>
-                                <w:lang w:val="es-ES"/>
-                              </w:rPr>
-                            </w:pPr>
-                            <w:r>
-                              <w:rPr>
-                                <w:lang w:val="es-ES"/>
-                              </w:rPr>
                               <w:t xml:space="preserve">  </w:t>
                             </w:r>
                             <w:r>
@@ -1455,6 +4091,13 @@
                                 <w:lang w:val="es-ES"/>
                               </w:rPr>
                             </w:pPr>
+                          </w:p>
+                          <w:p>
+                            <w:pPr>
+                              <w:rPr>
+                                <w:lang w:val="es-ES"/>
+                              </w:rPr>
+                            </w:pPr>
                             <w:r>
                               <w:rPr>
                                 <w:lang w:val="es-ES"/>
@@ -1482,8 +4125,74 @@
                                 <w:lang w:val="es-ES"/>
                               </w:rPr>
                             </w:pPr>
-                            <w:bookmarkStart w:id="0" w:name="_GoBack"/>
-                            <w:bookmarkEnd w:id="0"/>
+                            <w:r>
+                              <w:rPr>
+                                <w:lang w:val="es-ES"/>
+                              </w:rPr>
+                              <w:t xml:space="preserve">+ editar </w:t>
+                            </w:r>
+                            <w:proofErr w:type="gramStart"/>
+                            <w:r>
+                              <w:rPr>
+                                <w:lang w:val="es-ES"/>
+                              </w:rPr>
+                              <w:t>datos(</w:t>
+                            </w:r>
+                            <w:proofErr w:type="gramEnd"/>
+                            <w:r>
+                              <w:rPr>
+                                <w:lang w:val="es-ES"/>
+                              </w:rPr>
+                              <w:t>)</w:t>
+                            </w:r>
+                          </w:p>
+                          <w:p>
+                            <w:pPr>
+                              <w:rPr>
+                                <w:lang w:val="es-ES"/>
+                              </w:rPr>
+                            </w:pPr>
+                            <w:r>
+                              <w:rPr>
+                                <w:lang w:val="es-ES"/>
+                              </w:rPr>
+                              <w:t xml:space="preserve">+Eliminar </w:t>
+                            </w:r>
+                            <w:proofErr w:type="gramStart"/>
+                            <w:r>
+                              <w:rPr>
+                                <w:lang w:val="es-ES"/>
+                              </w:rPr>
+                              <w:t>datos(</w:t>
+                            </w:r>
+                            <w:proofErr w:type="gramEnd"/>
+                            <w:r>
+                              <w:rPr>
+                                <w:lang w:val="es-ES"/>
+                              </w:rPr>
+                              <w:t>)</w:t>
+                            </w:r>
+                          </w:p>
+                          <w:p>
+                            <w:pPr>
+                              <w:rPr>
+                                <w:lang w:val="es-ES"/>
+                              </w:rPr>
+                            </w:pPr>
+                          </w:p>
+                          <w:p>
+                            <w:pPr>
+                              <w:rPr>
+                                <w:lang w:val="es-ES"/>
+                              </w:rPr>
+                            </w:pPr>
+                          </w:p>
+                          <w:p>
+                            <w:pPr>
+                              <w:rPr>
+                                <w:lang w:val="es-ES"/>
+                              </w:rPr>
+                            </w:pPr>
                           </w:p>
                         </w:txbxContent>
                       </wps:txbx>
@@ -1507,7 +4216,7 @@
           </mc:Choice>
           <mc:Fallback>
             <w:pict>
-              <v:rect w14:anchorId="2B53E943" id="Rectángulo 2" o:spid="_x0000_s1028" style="position:absolute;margin-left:34.6pt;margin-top:111.3pt;width:321.75pt;height:475pt;z-index:251660288;visibility:visible;mso-wrap-style:square;mso-width-percent:0;mso-height-percent:0;mso-wrap-distance-left:9pt;mso-wrap-distance-top:0;mso-wrap-distance-right:9pt;mso-wrap-distance-bottom:0;mso-position-horizontal:absolute;mso-position-horizontal-relative:text;mso-position-vertical:absolute;mso-position-vertical-relative:text;mso-width-percent:0;mso-height-percent:0;mso-width-relative:margin;mso-height-relative:margin;v-text-anchor:middle" o:gfxdata="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" fillcolor="white [3201]" strokecolor="#70ad47 [3209]" strokeweight="1pt">
+              <v:rect w14:anchorId="2B53E943" id="Rectángulo 2" o:spid="_x0000_s1032" style="position:absolute;margin-left:34.5pt;margin-top:111pt;width:321.75pt;height:502.5pt;z-index:251660288;visibility:visible;mso-wrap-style:square;mso-width-percent:0;mso-height-percent:0;mso-wrap-distance-left:9pt;mso-wrap-distance-top:0;mso-wrap-distance-right:9pt;mso-wrap-distance-bottom:0;mso-position-horizontal:absolute;mso-position-horizontal-relative:text;mso-position-vertical:absolute;mso-position-vertical-relative:text;mso-width-percent:0;mso-height-percent:0;mso-width-relative:margin;mso-height-relative:margin;v-text-anchor:middle" o:gfxdata="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" fillcolor="white [3201]" strokecolor="#70ad47 [3209]" strokeweight="1pt">
                 <v:textbox>
                   <w:txbxContent>
                     <w:p>
@@ -1546,19 +4255,6 @@
                         <w:rPr>
                           <w:lang w:val="es-ES"/>
                         </w:rPr>
-                        <w:t xml:space="preserve">Genero` varchar </w:t>
-                      </w:r>
-                    </w:p>
-                    <w:p>
-                      <w:pPr>
-                        <w:rPr>
-                          <w:lang w:val="es-ES"/>
-                        </w:rPr>
-                      </w:pPr>
-                      <w:r>
-                        <w:rPr>
-                          <w:lang w:val="es-ES"/>
-                        </w:rPr>
                         <w:t xml:space="preserve">  </w:t>
                       </w:r>
                       <w:r>
@@ -1891,6 +4587,13 @@
                           <w:lang w:val="es-ES"/>
                         </w:rPr>
                       </w:pPr>
+                    </w:p>
+                    <w:p>
+                      <w:pPr>
+                        <w:rPr>
+                          <w:lang w:val="es-ES"/>
+                        </w:rPr>
+                      </w:pPr>
                       <w:r>
                         <w:rPr>
                           <w:lang w:val="es-ES"/>
@@ -1918,8 +4621,74 @@
                           <w:lang w:val="es-ES"/>
                         </w:rPr>
                       </w:pPr>
-                      <w:bookmarkStart w:id="1" w:name="_GoBack"/>
-                      <w:bookmarkEnd w:id="1"/>
+                      <w:r>
+                        <w:rPr>
+                          <w:lang w:val="es-ES"/>
+                        </w:rPr>
+                        <w:t xml:space="preserve">+ editar </w:t>
+                      </w:r>
+                      <w:proofErr w:type="gramStart"/>
+                      <w:r>
+                        <w:rPr>
+                          <w:lang w:val="es-ES"/>
+                        </w:rPr>
+                        <w:t>datos(</w:t>
+                      </w:r>
+                      <w:proofErr w:type="gramEnd"/>
+                      <w:r>
+                        <w:rPr>
+                          <w:lang w:val="es-ES"/>
+                        </w:rPr>
+                        <w:t>)</w:t>
+                      </w:r>
+                    </w:p>
+                    <w:p>
+                      <w:pPr>
+                        <w:rPr>
+                          <w:lang w:val="es-ES"/>
+                        </w:rPr>
+                      </w:pPr>
+                      <w:r>
+                        <w:rPr>
+                          <w:lang w:val="es-ES"/>
+                        </w:rPr>
+                        <w:t xml:space="preserve">+Eliminar </w:t>
+                      </w:r>
+                      <w:proofErr w:type="gramStart"/>
+                      <w:r>
+                        <w:rPr>
+                          <w:lang w:val="es-ES"/>
+                        </w:rPr>
+                        <w:t>datos(</w:t>
+                      </w:r>
+                      <w:proofErr w:type="gramEnd"/>
+                      <w:r>
+                        <w:rPr>
+                          <w:lang w:val="es-ES"/>
+                        </w:rPr>
+                        <w:t>)</w:t>
+                      </w:r>
+                    </w:p>
+                    <w:p>
+                      <w:pPr>
+                        <w:rPr>
+                          <w:lang w:val="es-ES"/>
+                        </w:rPr>
+                      </w:pPr>
+                    </w:p>
+                    <w:p>
+                      <w:pPr>
+                        <w:rPr>
+                          <w:lang w:val="es-ES"/>
+                        </w:rPr>
+                      </w:pPr>
+                    </w:p>
+                    <w:p>
+                      <w:pPr>
+                        <w:rPr>
+                          <w:lang w:val="es-ES"/>
+                        </w:rPr>
+                      </w:pPr>
                     </w:p>
                   </w:txbxContent>
                 </v:textbox>
@@ -2063,7 +4832,7 @@
           </mc:Choice>
           <mc:Fallback>
             <w:pict>
-              <v:rect id="Rectángulo 1" o:spid="_x0000_s1029" style="position:absolute;margin-left:34.95pt;margin-top:58.15pt;width:322.5pt;height:53.25pt;z-index:251659264;visibility:visible;mso-wrap-style:square;mso-wrap-distance-left:9pt;mso-wrap-distance-top:0;mso-wrap-distance-right:9pt;mso-wrap-distance-bottom:0;mso-position-horizontal:absolute;mso-position-horizontal-relative:text;mso-position-vertical:absolute;mso-position-vertical-relative:text;v-text-anchor:middle" o:gfxdata="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" fillcolor="white [3201]" strokecolor="#70ad47 [3209]" strokeweight="1pt">
+              <v:rect id="Rectángulo 1" o:spid="_x0000_s1033" style="position:absolute;margin-left:34.95pt;margin-top:58.15pt;width:322.5pt;height:53.25pt;z-index:251659264;visibility:visible;mso-wrap-style:square;mso-wrap-distance-left:9pt;mso-wrap-distance-top:0;mso-wrap-distance-right:9pt;mso-wrap-distance-bottom:0;mso-position-horizontal:absolute;mso-position-horizontal-relative:text;mso-position-vertical:absolute;mso-position-vertical-relative:text;v-text-anchor:middle" o:gfxdata="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" fillcolor="white [3201]" strokecolor="#70ad47 [3209]" strokeweight="1pt">
                 <v:textbox>
                   <w:txbxContent>
                     <w:p>
@@ -2845,7 +5614,7 @@
 </file>
 
 <file path=customXml/itemProps1.xml><?xml version="1.0" encoding="utf-8"?>
-<ds:datastoreItem xmlns:ds="http://schemas.openxmlformats.org/officeDocument/2006/customXml" ds:itemID="{4D83DE3A-55D4-428E-959F-EDB4799B8411}">
+<ds:datastoreItem xmlns:ds="http://schemas.openxmlformats.org/officeDocument/2006/customXml" ds:itemID="{F1C63DE9-49EE-4089-AD85-20C8693FCE66}">
   <ds:schemaRefs>
     <ds:schemaRef ds:uri="http://schemas.openxmlformats.org/officeDocument/2006/bibliography"/>
   </ds:schemaRefs>

</xml_diff>